<commit_message>
add multi and single
</commit_message>
<xml_diff>
--- a/ell paper.docx
+++ b/ell paper.docx
@@ -714,6 +714,175 @@
         </w:rPr>
         <w:t>）。</w:t>
       </w:r>
+      <w:r>
+        <w:rPr>
+          <w:rFonts w:ascii="Times New Roman" w:hAnsi="Times New Roman" w:hint="eastAsia"/>
+          <w:sz w:val="21"/>
+          <w:szCs w:val="21"/>
+        </w:rPr>
+        <w:t>见下式。</w:t>
+      </w:r>
+    </w:p>
+    <w:p>
+      <w:pPr>
+        <w:ind w:firstLineChars="202" w:firstLine="424"/>
+        <w:rPr>
+          <w:rFonts w:ascii="Times New Roman" w:eastAsia="黑体" w:hAnsi="Times New Roman" w:hint="eastAsia"/>
+          <w:sz w:val="21"/>
+          <w:szCs w:val="21"/>
+        </w:rPr>
+      </w:pPr>
+      <m:oMathPara>
+        <m:oMath>
+          <m:d>
+            <m:dPr>
+              <m:begChr m:val="{"/>
+              <m:endChr m:val="}"/>
+              <m:ctrlPr>
+                <w:rPr>
+                  <w:rFonts w:ascii="Cambria Math" w:hAnsi="Cambria Math"/>
+                  <w:i/>
+                  <w:sz w:val="21"/>
+                  <w:szCs w:val="21"/>
+                </w:rPr>
+              </m:ctrlPr>
+            </m:dPr>
+            <m:e>
+              <m:sSub>
+                <m:sSubPr>
+                  <m:ctrlPr>
+                    <w:rPr>
+                      <w:rFonts w:ascii="Cambria Math" w:hAnsi="Cambria Math"/>
+                      <w:i/>
+                      <w:sz w:val="21"/>
+                      <w:szCs w:val="21"/>
+                    </w:rPr>
+                  </m:ctrlPr>
+                </m:sSubPr>
+                <m:e>
+                  <m:r>
+                    <w:rPr>
+                      <w:rFonts w:ascii="Cambria Math" w:hAnsi="Cambria Math" w:hint="eastAsia"/>
+                      <w:sz w:val="21"/>
+                      <w:szCs w:val="21"/>
+                    </w:rPr>
+                    <m:t>a</m:t>
+                  </m:r>
+                </m:e>
+                <m:sub>
+                  <m:r>
+                    <w:rPr>
+                      <w:rFonts w:ascii="Cambria Math" w:hAnsi="Cambria Math"/>
+                      <w:sz w:val="21"/>
+                      <w:szCs w:val="21"/>
+                    </w:rPr>
+                    <m:t>n</m:t>
+                  </m:r>
+                </m:sub>
+              </m:sSub>
+            </m:e>
+          </m:d>
+          <m:r>
+            <w:rPr>
+              <w:rFonts w:ascii="Cambria Math" w:hAnsi="Cambria Math"/>
+              <w:sz w:val="21"/>
+              <w:szCs w:val="21"/>
+            </w:rPr>
+            <m:t xml:space="preserve">↔ </m:t>
+          </m:r>
+          <m:nary>
+            <m:naryPr>
+              <m:chr m:val="∑"/>
+              <m:supHide m:val="1"/>
+              <m:ctrlPr>
+                <w:rPr>
+                  <w:rFonts w:ascii="Cambria Math" w:hAnsi="Cambria Math"/>
+                  <w:i/>
+                  <w:sz w:val="21"/>
+                  <w:szCs w:val="21"/>
+                </w:rPr>
+              </m:ctrlPr>
+            </m:naryPr>
+            <m:sub>
+              <m:r>
+                <w:rPr>
+                  <w:rFonts w:ascii="Cambria Math" w:hAnsi="Cambria Math"/>
+                  <w:sz w:val="21"/>
+                  <w:szCs w:val="21"/>
+                </w:rPr>
+                <m:t>n</m:t>
+              </m:r>
+            </m:sub>
+            <m:sup/>
+            <m:e>
+              <m:sSub>
+                <m:sSubPr>
+                  <m:ctrlPr>
+                    <w:rPr>
+                      <w:rFonts w:ascii="Cambria Math" w:hAnsi="Cambria Math"/>
+                      <w:i/>
+                      <w:sz w:val="21"/>
+                      <w:szCs w:val="21"/>
+                    </w:rPr>
+                  </m:ctrlPr>
+                </m:sSubPr>
+                <m:e>
+                  <m:r>
+                    <w:rPr>
+                      <w:rFonts w:ascii="Cambria Math" w:hAnsi="Cambria Math" w:hint="eastAsia"/>
+                      <w:sz w:val="21"/>
+                      <w:szCs w:val="21"/>
+                    </w:rPr>
+                    <m:t>a</m:t>
+                  </m:r>
+                </m:e>
+                <m:sub>
+                  <m:r>
+                    <w:rPr>
+                      <w:rFonts w:ascii="Cambria Math" w:hAnsi="Cambria Math"/>
+                      <w:sz w:val="21"/>
+                      <w:szCs w:val="21"/>
+                    </w:rPr>
+                    <m:t>n</m:t>
+                  </m:r>
+                </m:sub>
+              </m:sSub>
+              <m:sSub>
+                <m:sSubPr>
+                  <m:ctrlPr>
+                    <w:rPr>
+                      <w:rFonts w:ascii="Cambria Math" w:hAnsi="Cambria Math"/>
+                      <w:i/>
+                      <w:sz w:val="21"/>
+                      <w:szCs w:val="21"/>
+                    </w:rPr>
+                  </m:ctrlPr>
+                </m:sSubPr>
+                <m:e>
+                  <m:r>
+                    <w:rPr>
+                      <w:rFonts w:ascii="Cambria Math" w:hAnsi="Cambria Math"/>
+                      <w:sz w:val="21"/>
+                      <w:szCs w:val="21"/>
+                    </w:rPr>
+                    <m:t>z</m:t>
+                  </m:r>
+                </m:e>
+                <m:sub>
+                  <m:r>
+                    <w:rPr>
+                      <w:rFonts w:ascii="Cambria Math" w:hAnsi="Cambria Math"/>
+                      <w:sz w:val="21"/>
+                      <w:szCs w:val="21"/>
+                    </w:rPr>
+                    <m:t>n</m:t>
+                  </m:r>
+                </m:sub>
+              </m:sSub>
+            </m:e>
+          </m:nary>
+        </m:oMath>
+      </m:oMathPara>
     </w:p>
     <w:p>
       <w:pPr>
@@ -1225,7 +1394,23 @@
           <w:sz w:val="21"/>
           <w:szCs w:val="21"/>
         </w:rPr>
-        <w:t>，而不是使用像</w:t>
+        <w:t>，而不是</w:t>
+      </w:r>
+      <w:r>
+        <w:rPr>
+          <w:rFonts w:ascii="Times New Roman" w:hAnsi="Times New Roman" w:hint="eastAsia"/>
+          <w:sz w:val="21"/>
+          <w:szCs w:val="21"/>
+        </w:rPr>
+        <w:t>直接</w:t>
+      </w:r>
+      <w:r>
+        <w:rPr>
+          <w:rFonts w:ascii="Times New Roman" w:hAnsi="Times New Roman" w:hint="eastAsia"/>
+          <w:sz w:val="21"/>
+          <w:szCs w:val="21"/>
+        </w:rPr>
+        <w:t>使用像</w:t>
       </w:r>
       <w:proofErr w:type="spellStart"/>
       <w:r>
@@ -1611,7 +1796,23 @@
           <w:sz w:val="21"/>
           <w:szCs w:val="21"/>
         </w:rPr>
-        <w:t>。不过也要处理很多复杂的细节。</w:t>
+        <w:t>。不过也</w:t>
+      </w:r>
+      <w:r>
+        <w:rPr>
+          <w:rFonts w:ascii="Times New Roman" w:hAnsi="Times New Roman" w:hint="eastAsia"/>
+          <w:sz w:val="21"/>
+          <w:szCs w:val="21"/>
+        </w:rPr>
+        <w:t>需</w:t>
+      </w:r>
+      <w:r>
+        <w:rPr>
+          <w:rFonts w:ascii="Times New Roman" w:hAnsi="Times New Roman" w:hint="eastAsia"/>
+          <w:sz w:val="21"/>
+          <w:szCs w:val="21"/>
+        </w:rPr>
+        <w:t>要处理很多复杂的细节。</w:t>
       </w:r>
     </w:p>
     <w:p>
@@ -1665,6 +1866,14 @@
           <w:sz w:val="21"/>
           <w:szCs w:val="21"/>
         </w:rPr>
+        <w:t>，主要实现基本操作</w:t>
+      </w:r>
+      <w:r>
+        <w:rPr>
+          <w:rFonts w:ascii="Times New Roman" w:hAnsi="Times New Roman" w:hint="eastAsia"/>
+          <w:sz w:val="21"/>
+          <w:szCs w:val="21"/>
+        </w:rPr>
         <w:t>，其余</w:t>
       </w:r>
       <w:r>
@@ -1813,7 +2022,33 @@
           <w:sz w:val="21"/>
           <w:szCs w:val="21"/>
         </w:rPr>
-        <w:t>类时，可继承该类。笔者未来扩展新的</w:t>
+        <w:t>类时，可继承</w:t>
+      </w:r>
+      <w:proofErr w:type="spellStart"/>
+      <w:r>
+        <w:rPr>
+          <w:rFonts w:ascii="Times New Roman" w:hAnsi="Times New Roman" w:hint="eastAsia"/>
+          <w:sz w:val="21"/>
+          <w:szCs w:val="21"/>
+        </w:rPr>
+        <w:t>BaseEll</w:t>
+      </w:r>
+      <w:proofErr w:type="spellEnd"/>
+      <w:r>
+        <w:rPr>
+          <w:rFonts w:ascii="Times New Roman" w:hAnsi="Times New Roman" w:hint="eastAsia"/>
+          <w:sz w:val="21"/>
+          <w:szCs w:val="21"/>
+        </w:rPr>
+        <w:t>或者其中某个子类</w:t>
+      </w:r>
+      <w:r>
+        <w:rPr>
+          <w:rFonts w:ascii="Times New Roman" w:hAnsi="Times New Roman" w:hint="eastAsia"/>
+          <w:sz w:val="21"/>
+          <w:szCs w:val="21"/>
+        </w:rPr>
+        <w:t>。笔者未来扩展新的</w:t>
       </w:r>
       <w:r>
         <w:rPr>
@@ -1837,6 +2072,14 @@
           <w:sz w:val="21"/>
           <w:szCs w:val="21"/>
         </w:rPr>
+        <w:t>子类分得过多可能会带来类型转换的麻烦，不过程序基本能自动进行合理的类型转换。</w:t>
+      </w:r>
+      <w:r>
+        <w:rPr>
+          <w:rFonts w:ascii="Times New Roman" w:hAnsi="Times New Roman" w:hint="eastAsia"/>
+          <w:sz w:val="21"/>
+          <w:szCs w:val="21"/>
+        </w:rPr>
         <w:t>此外，我们</w:t>
       </w:r>
       <w:r>
@@ -1921,6 +2164,14 @@
           <w:sz w:val="21"/>
           <w:szCs w:val="21"/>
         </w:rPr>
+        <w:t>属性</w:t>
+      </w:r>
+      <w:r>
+        <w:rPr>
+          <w:rFonts w:ascii="Times New Roman" w:hAnsi="Times New Roman" w:hint="eastAsia"/>
+          <w:sz w:val="21"/>
+          <w:szCs w:val="21"/>
+        </w:rPr>
         <w:t>推断出来。</w:t>
       </w:r>
     </w:p>
@@ -1939,7 +2190,63 @@
           <w:sz w:val="21"/>
           <w:szCs w:val="21"/>
         </w:rPr>
-        <w:t>在运算的时候，要进行指标的对齐。因此重载所有</w:t>
+        <w:t>在</w:t>
+      </w:r>
+      <w:r>
+        <w:rPr>
+          <w:rFonts w:ascii="Times New Roman" w:hAnsi="Times New Roman" w:hint="eastAsia"/>
+          <w:sz w:val="21"/>
+          <w:szCs w:val="21"/>
+        </w:rPr>
+        <w:t>做初等</w:t>
+      </w:r>
+      <w:r>
+        <w:rPr>
+          <w:rFonts w:ascii="Times New Roman" w:hAnsi="Times New Roman" w:hint="eastAsia"/>
+          <w:sz w:val="21"/>
+          <w:szCs w:val="21"/>
+        </w:rPr>
+        <w:t>运算的时候，要</w:t>
+      </w:r>
+      <w:r>
+        <w:rPr>
+          <w:rFonts w:ascii="Times New Roman" w:hAnsi="Times New Roman" w:hint="eastAsia"/>
+          <w:sz w:val="21"/>
+          <w:szCs w:val="21"/>
+        </w:rPr>
+        <w:t>对两个</w:t>
+      </w:r>
+      <w:r>
+        <w:rPr>
+          <w:rFonts w:ascii="Times New Roman" w:hAnsi="Times New Roman" w:hint="eastAsia"/>
+          <w:sz w:val="21"/>
+          <w:szCs w:val="21"/>
+        </w:rPr>
+        <w:t>ell</w:t>
+      </w:r>
+      <w:r>
+        <w:rPr>
+          <w:rFonts w:ascii="Times New Roman" w:hAnsi="Times New Roman" w:hint="eastAsia"/>
+          <w:sz w:val="21"/>
+          <w:szCs w:val="21"/>
+        </w:rPr>
+        <w:t>进行指标的对齐。因此</w:t>
+      </w:r>
+      <w:r>
+        <w:rPr>
+          <w:rFonts w:ascii="Times New Roman" w:hAnsi="Times New Roman" w:hint="eastAsia"/>
+          <w:sz w:val="21"/>
+          <w:szCs w:val="21"/>
+        </w:rPr>
+        <w:t>必须</w:t>
+      </w:r>
+      <w:r>
+        <w:rPr>
+          <w:rFonts w:ascii="Times New Roman" w:hAnsi="Times New Roman" w:hint="eastAsia"/>
+          <w:sz w:val="21"/>
+          <w:szCs w:val="21"/>
+        </w:rPr>
+        <w:t>重载所有</w:t>
       </w:r>
       <w:r>
         <w:rPr>
@@ -1971,7 +2278,23 @@
           <w:sz w:val="21"/>
           <w:szCs w:val="21"/>
         </w:rPr>
-        <w:t>拉伸到到相应范围。这些处理并不简单，但也是非常关键的。以加法运算为例。</w:t>
+        <w:t>拉伸到到相应范围。这些处理并不简单，但</w:t>
+      </w:r>
+      <w:r>
+        <w:rPr>
+          <w:rFonts w:ascii="Times New Roman" w:hAnsi="Times New Roman" w:hint="eastAsia"/>
+          <w:sz w:val="21"/>
+          <w:szCs w:val="21"/>
+        </w:rPr>
+        <w:t>却</w:t>
+      </w:r>
+      <w:r>
+        <w:rPr>
+          <w:rFonts w:ascii="Times New Roman" w:hAnsi="Times New Roman" w:hint="eastAsia"/>
+          <w:sz w:val="21"/>
+          <w:szCs w:val="21"/>
+        </w:rPr>
+        <w:t>是非常关键的。以加法运算为例。</w:t>
       </w:r>
     </w:p>
     <w:p>
@@ -2017,6 +2340,7 @@
           <w:sz w:val="21"/>
           <w:szCs w:val="21"/>
         </w:rPr>
+        <w:lastRenderedPageBreak/>
         <w:t xml:space="preserve">    # decorator for operators of Ell objects</w:t>
       </w:r>
     </w:p>
@@ -2179,7 +2503,6 @@
           <w:sz w:val="21"/>
           <w:szCs w:val="21"/>
         </w:rPr>
-        <w:lastRenderedPageBreak/>
         <w:t xml:space="preserve">            obj = </w:t>
       </w:r>
       <w:proofErr w:type="spellStart"/>
@@ -2592,6 +2915,16 @@
       <w:pPr>
         <w:ind w:firstLineChars="202" w:firstLine="424"/>
         <w:rPr>
+          <w:rFonts w:ascii="Times New Roman" w:hAnsi="Times New Roman" w:hint="eastAsia"/>
+          <w:sz w:val="21"/>
+          <w:szCs w:val="21"/>
+        </w:rPr>
+      </w:pPr>
+    </w:p>
+    <w:p>
+      <w:pPr>
+        <w:ind w:firstLineChars="202" w:firstLine="424"/>
+        <w:rPr>
           <w:rFonts w:ascii="Times New Roman" w:hAnsi="Times New Roman"/>
           <w:sz w:val="21"/>
           <w:szCs w:val="21"/>
@@ -2619,6 +2952,14 @@
           <w:sz w:val="21"/>
           <w:szCs w:val="21"/>
         </w:rPr>
+        <w:t>操作</w:t>
+      </w:r>
+      <w:r>
+        <w:rPr>
+          <w:rFonts w:ascii="Times New Roman" w:hAnsi="Times New Roman" w:hint="eastAsia"/>
+          <w:sz w:val="21"/>
+          <w:szCs w:val="21"/>
+        </w:rPr>
         <w:t>。</w:t>
       </w:r>
       <w:r>
@@ -2651,14 +2992,30 @@
           <w:sz w:val="21"/>
           <w:szCs w:val="21"/>
         </w:rPr>
-        <w:t>，主要操作用伪代码描述。</w:t>
+        <w:t>，主要</w:t>
+      </w:r>
+      <w:r>
+        <w:rPr>
+          <w:rFonts w:ascii="Times New Roman" w:hAnsi="Times New Roman" w:hint="eastAsia"/>
+          <w:sz w:val="21"/>
+          <w:szCs w:val="21"/>
+        </w:rPr>
+        <w:t>程序</w:t>
+      </w:r>
+      <w:r>
+        <w:rPr>
+          <w:rFonts w:ascii="Times New Roman" w:hAnsi="Times New Roman" w:hint="eastAsia"/>
+          <w:sz w:val="21"/>
+          <w:szCs w:val="21"/>
+        </w:rPr>
+        <w:t>用伪代码描述。</w:t>
       </w:r>
     </w:p>
     <w:p>
       <w:pPr>
         <w:ind w:firstLineChars="202" w:firstLine="424"/>
         <w:rPr>
-          <w:rFonts w:ascii="Times New Roman" w:hAnsi="Times New Roman"/>
+          <w:rFonts w:ascii="Times New Roman" w:hAnsi="Times New Roman" w:hint="eastAsia"/>
           <w:sz w:val="21"/>
           <w:szCs w:val="21"/>
         </w:rPr>
@@ -2675,6 +3032,48 @@
       </w:pPr>
       <w:r>
         <w:rPr>
+          <w:rFonts w:ascii="Times New Roman" w:hAnsi="Times New Roman" w:hint="eastAsia"/>
+          <w:sz w:val="21"/>
+          <w:szCs w:val="21"/>
+        </w:rPr>
+        <w:t>#</w:t>
+      </w:r>
+      <w:r>
+        <w:rPr>
+          <w:rFonts w:ascii="Times New Roman" w:hAnsi="Times New Roman"/>
+          <w:sz w:val="21"/>
+          <w:szCs w:val="21"/>
+        </w:rPr>
+        <w:t xml:space="preserve"> </w:t>
+      </w:r>
+      <w:r>
+        <w:rPr>
+          <w:rFonts w:ascii="Times New Roman" w:hAnsi="Times New Roman" w:hint="eastAsia"/>
+          <w:sz w:val="21"/>
+          <w:szCs w:val="21"/>
+        </w:rPr>
+        <w:t>计算</w:t>
+      </w:r>
+      <w:r>
+        <w:rPr>
+          <w:rFonts w:ascii="Times New Roman" w:hAnsi="Times New Roman" w:hint="eastAsia"/>
+          <w:sz w:val="21"/>
+          <w:szCs w:val="21"/>
+        </w:rPr>
+        <w:t>拉伸后的指标和自身原有指标的差距</w:t>
+      </w:r>
+    </w:p>
+    <w:p>
+      <w:pPr>
+        <w:ind w:firstLineChars="202" w:firstLine="424"/>
+        <w:rPr>
+          <w:rFonts w:ascii="Times New Roman" w:hAnsi="Times New Roman"/>
+          <w:sz w:val="21"/>
+          <w:szCs w:val="21"/>
+        </w:rPr>
+      </w:pPr>
+      <w:r>
+        <w:rPr>
           <w:rFonts w:ascii="Times New Roman" w:hAnsi="Times New Roman"/>
           <w:sz w:val="21"/>
           <w:szCs w:val="21"/>
@@ -3066,7 +3465,7 @@
     </w:p>
     <w:p>
       <w:pPr>
-        <w:ind w:firstLineChars="202" w:firstLine="424"/>
+        <w:ind w:firstLineChars="302" w:firstLine="634"/>
         <w:rPr>
           <w:rFonts w:ascii="Times New Roman" w:hAnsi="Times New Roman" w:hint="eastAsia"/>
           <w:sz w:val="21"/>
@@ -3405,7 +3804,7 @@
       <w:pPr>
         <w:ind w:firstLineChars="202" w:firstLine="424"/>
         <w:rPr>
-          <w:rFonts w:ascii="Times New Roman" w:eastAsia="黑体" w:hAnsi="Times New Roman"/>
+          <w:rFonts w:ascii="Times New Roman" w:eastAsia="黑体" w:hAnsi="Times New Roman" w:hint="eastAsia"/>
           <w:sz w:val="21"/>
           <w:szCs w:val="21"/>
         </w:rPr>
@@ -3891,11 +4290,53 @@
       <w:pPr>
         <w:ind w:firstLineChars="202" w:firstLine="424"/>
         <w:rPr>
-          <w:rFonts w:ascii="Times New Roman" w:eastAsia="黑体" w:hAnsi="Times New Roman" w:cs="Times New Roman"/>
-          <w:sz w:val="21"/>
-          <w:szCs w:val="21"/>
-        </w:rPr>
-      </w:pPr>
+          <w:rFonts w:ascii="Times New Roman" w:hAnsi="Times New Roman"/>
+          <w:sz w:val="21"/>
+          <w:szCs w:val="21"/>
+        </w:rPr>
+      </w:pPr>
+      <w:r>
+        <w:rPr>
+          <w:rFonts w:ascii="Times New Roman" w:hAnsi="Times New Roman"/>
+          <w:sz w:val="21"/>
+          <w:szCs w:val="21"/>
+        </w:rPr>
+        <w:t xml:space="preserve">a = Ell1d([1,2,3,4]) </w:t>
+      </w:r>
+      <w:r>
+        <w:rPr>
+          <w:rFonts w:ascii="Times New Roman" w:hAnsi="Times New Roman"/>
+          <w:sz w:val="21"/>
+          <w:szCs w:val="21"/>
+        </w:rPr>
+        <w:t xml:space="preserve">    </w:t>
+      </w:r>
+      <w:r>
+        <w:rPr>
+          <w:rFonts w:ascii="Times New Roman" w:hAnsi="Times New Roman"/>
+          <w:sz w:val="21"/>
+          <w:szCs w:val="21"/>
+        </w:rPr>
+        <w:t xml:space="preserve"># </w:t>
+      </w:r>
+      <w:proofErr w:type="spellStart"/>
+      <w:r>
+        <w:rPr>
+          <w:rFonts w:ascii="Times New Roman" w:hAnsi="Times New Roman"/>
+          <w:sz w:val="21"/>
+          <w:szCs w:val="21"/>
+        </w:rPr>
+        <w:t>min_index</w:t>
+      </w:r>
+      <w:proofErr w:type="spellEnd"/>
+      <w:r>
+        <w:rPr>
+          <w:rFonts w:ascii="Times New Roman" w:hAnsi="Times New Roman"/>
+          <w:sz w:val="21"/>
+          <w:szCs w:val="21"/>
+        </w:rPr>
+        <w:t>=0</w:t>
+      </w:r>
     </w:p>
     <w:p>
       <w:pPr>
@@ -3912,24 +4353,443 @@
           <w:sz w:val="21"/>
           <w:szCs w:val="21"/>
         </w:rPr>
-        <w:t xml:space="preserve">a = Ell1d([1,2,3,4]) </w:t>
-      </w:r>
-      <w:r>
-        <w:rPr>
-          <w:rFonts w:ascii="Times New Roman" w:hAnsi="Times New Roman"/>
-          <w:sz w:val="21"/>
-          <w:szCs w:val="21"/>
-        </w:rPr>
-        <w:t xml:space="preserve">    </w:t>
-      </w:r>
-      <w:r>
-        <w:rPr>
-          <w:rFonts w:ascii="Times New Roman" w:hAnsi="Times New Roman"/>
-          <w:sz w:val="21"/>
-          <w:szCs w:val="21"/>
-        </w:rPr>
+        <w:t xml:space="preserve">b = Ell1d([2,3,4,5,6,7], </w:t>
+      </w:r>
+      <w:proofErr w:type="spellStart"/>
+      <w:r>
+        <w:rPr>
+          <w:rFonts w:ascii="Times New Roman" w:hAnsi="Times New Roman"/>
+          <w:sz w:val="21"/>
+          <w:szCs w:val="21"/>
+        </w:rPr>
+        <w:t>min_index</w:t>
+      </w:r>
+      <w:proofErr w:type="spellEnd"/>
+      <w:r>
+        <w:rPr>
+          <w:rFonts w:ascii="Times New Roman" w:hAnsi="Times New Roman"/>
+          <w:sz w:val="21"/>
+          <w:szCs w:val="21"/>
+        </w:rPr>
+        <w:t>=-3)</w:t>
+      </w:r>
+    </w:p>
+    <w:p>
+      <w:pPr>
+        <w:ind w:firstLineChars="202" w:firstLine="424"/>
+        <w:rPr>
+          <w:rFonts w:ascii="Times New Roman" w:hAnsi="Times New Roman"/>
+          <w:sz w:val="21"/>
+          <w:szCs w:val="21"/>
+        </w:rPr>
+      </w:pPr>
+      <w:r>
+        <w:rPr>
+          <w:rFonts w:ascii="Times New Roman" w:hAnsi="Times New Roman"/>
+          <w:sz w:val="21"/>
+          <w:szCs w:val="21"/>
+        </w:rPr>
+        <w:t xml:space="preserve">c = Ell1d([-2.0, -3.0, -4.0, -4.0, -4.0, -4.0, 4.0], </w:t>
+      </w:r>
+      <w:proofErr w:type="spellStart"/>
+      <w:r>
+        <w:rPr>
+          <w:rFonts w:ascii="Times New Roman" w:hAnsi="Times New Roman"/>
+          <w:sz w:val="21"/>
+          <w:szCs w:val="21"/>
+        </w:rPr>
+        <w:t>min_index</w:t>
+      </w:r>
+      <w:proofErr w:type="spellEnd"/>
+      <w:r>
+        <w:rPr>
+          <w:rFonts w:ascii="Times New Roman" w:hAnsi="Times New Roman"/>
+          <w:sz w:val="21"/>
+          <w:szCs w:val="21"/>
+        </w:rPr>
+        <w:t>=-3)</w:t>
+      </w:r>
+    </w:p>
+    <w:p>
+      <w:pPr>
+        <w:ind w:firstLineChars="202" w:firstLine="424"/>
+        <w:rPr>
+          <w:rFonts w:ascii="Times New Roman" w:hAnsi="Times New Roman"/>
+          <w:sz w:val="21"/>
+          <w:szCs w:val="21"/>
+        </w:rPr>
+      </w:pPr>
+      <w:r>
+        <w:rPr>
+          <w:rFonts w:ascii="Times New Roman" w:hAnsi="Times New Roman"/>
+          <w:sz w:val="21"/>
+          <w:szCs w:val="21"/>
+        </w:rPr>
+        <w:t>assert a-b==c</w:t>
+      </w:r>
+    </w:p>
+    <w:p>
+      <w:pPr>
+        <w:ind w:firstLineChars="202" w:firstLine="424"/>
+        <w:rPr>
+          <w:rFonts w:ascii="Times New Roman" w:hAnsi="Times New Roman"/>
+          <w:sz w:val="21"/>
+          <w:szCs w:val="21"/>
+        </w:rPr>
+      </w:pPr>
+    </w:p>
+    <w:p>
+      <w:pPr>
+        <w:ind w:firstLineChars="202" w:firstLine="424"/>
+        <w:rPr>
+          <w:rFonts w:ascii="Times New Roman" w:hAnsi="Times New Roman"/>
+          <w:sz w:val="21"/>
+          <w:szCs w:val="21"/>
+        </w:rPr>
+      </w:pPr>
+      <w:r>
+        <w:rPr>
+          <w:rFonts w:ascii="Times New Roman" w:hAnsi="Times New Roman" w:hint="eastAsia"/>
+          <w:sz w:val="21"/>
+          <w:szCs w:val="21"/>
+        </w:rPr>
+        <w:t>只要没有报错，程序就是正确的。</w:t>
+      </w:r>
+      <w:r>
+        <w:rPr>
+          <w:rFonts w:ascii="Times New Roman" w:hAnsi="Times New Roman" w:hint="eastAsia"/>
+          <w:sz w:val="21"/>
+          <w:szCs w:val="21"/>
+        </w:rPr>
+        <w:t>其余初等运算类同。</w:t>
+      </w:r>
+    </w:p>
+    <w:p>
+      <w:pPr>
+        <w:ind w:firstLineChars="202" w:firstLine="424"/>
+        <w:rPr>
+          <w:rFonts w:ascii="Times New Roman" w:hAnsi="Times New Roman" w:hint="eastAsia"/>
+          <w:sz w:val="21"/>
+          <w:szCs w:val="21"/>
+        </w:rPr>
+      </w:pPr>
+      <w:r>
+        <w:rPr>
+          <w:rFonts w:ascii="Times New Roman" w:hAnsi="Times New Roman" w:hint="eastAsia"/>
+          <w:sz w:val="21"/>
+          <w:szCs w:val="21"/>
+        </w:rPr>
+        <w:t>只有一个运算例外，</w:t>
+      </w:r>
+      <w:r>
+        <w:rPr>
+          <w:rFonts w:ascii="Times New Roman" w:hAnsi="Times New Roman" w:hint="eastAsia"/>
+          <w:sz w:val="21"/>
+          <w:szCs w:val="21"/>
+        </w:rPr>
+        <w:t>E</w:t>
+      </w:r>
+      <w:r>
+        <w:rPr>
+          <w:rFonts w:ascii="Times New Roman" w:hAnsi="Times New Roman"/>
+          <w:sz w:val="21"/>
+          <w:szCs w:val="21"/>
+        </w:rPr>
+        <w:t>ll</w:t>
+      </w:r>
+      <w:r>
+        <w:rPr>
+          <w:rFonts w:ascii="Times New Roman" w:hAnsi="Times New Roman" w:hint="eastAsia"/>
+          <w:sz w:val="21"/>
+          <w:szCs w:val="21"/>
+        </w:rPr>
+        <w:t>重载</w:t>
+      </w:r>
+      <w:r>
+        <w:rPr>
+          <w:rFonts w:ascii="Times New Roman" w:hAnsi="Times New Roman" w:hint="eastAsia"/>
+          <w:sz w:val="21"/>
+          <w:szCs w:val="21"/>
+        </w:rPr>
+        <w:t>@</w:t>
+      </w:r>
+      <w:r>
+        <w:rPr>
+          <w:rFonts w:ascii="Times New Roman" w:hAnsi="Times New Roman" w:hint="eastAsia"/>
+          <w:sz w:val="21"/>
+          <w:szCs w:val="21"/>
+        </w:rPr>
+        <w:t>用来实现卷积。</w:t>
+      </w:r>
+      <w:r>
+        <w:rPr>
+          <w:rFonts w:ascii="Times New Roman" w:hAnsi="Times New Roman" w:hint="eastAsia"/>
+          <w:sz w:val="21"/>
+          <w:szCs w:val="21"/>
+        </w:rPr>
+        <w:t>@</w:t>
+      </w:r>
+      <w:r>
+        <w:rPr>
+          <w:rFonts w:ascii="Times New Roman" w:hAnsi="Times New Roman" w:hint="eastAsia"/>
+          <w:sz w:val="21"/>
+          <w:szCs w:val="21"/>
+        </w:rPr>
+        <w:t>在</w:t>
+      </w:r>
+      <w:proofErr w:type="spellStart"/>
+      <w:r>
+        <w:rPr>
+          <w:rFonts w:ascii="Times New Roman" w:hAnsi="Times New Roman" w:hint="eastAsia"/>
+          <w:sz w:val="21"/>
+          <w:szCs w:val="21"/>
+        </w:rPr>
+        <w:t>numpy</w:t>
+      </w:r>
+      <w:proofErr w:type="spellEnd"/>
+      <w:r>
+        <w:rPr>
+          <w:rFonts w:ascii="Times New Roman" w:hAnsi="Times New Roman" w:hint="eastAsia"/>
+          <w:sz w:val="21"/>
+          <w:szCs w:val="21"/>
+        </w:rPr>
+        <w:t>中是运来计算矩阵乘积的，而序列的卷积等价于其对应的</w:t>
+      </w:r>
+      <w:r>
+        <w:rPr>
+          <w:rFonts w:ascii="Times New Roman" w:hAnsi="Times New Roman" w:hint="eastAsia"/>
+          <w:sz w:val="21"/>
+          <w:szCs w:val="21"/>
+        </w:rPr>
+        <w:t>To</w:t>
+      </w:r>
+      <w:r>
+        <w:rPr>
+          <w:rFonts w:ascii="Times New Roman" w:hAnsi="Times New Roman"/>
+          <w:sz w:val="21"/>
+          <w:szCs w:val="21"/>
+        </w:rPr>
+        <w:t>e</w:t>
+      </w:r>
+      <w:r>
+        <w:rPr>
+          <w:rFonts w:ascii="Times New Roman" w:hAnsi="Times New Roman" w:hint="eastAsia"/>
+          <w:sz w:val="21"/>
+          <w:szCs w:val="21"/>
+        </w:rPr>
+        <w:t>plitz</w:t>
+      </w:r>
+      <w:r>
+        <w:rPr>
+          <w:rFonts w:ascii="Times New Roman" w:hAnsi="Times New Roman" w:hint="eastAsia"/>
+          <w:sz w:val="21"/>
+          <w:szCs w:val="21"/>
+        </w:rPr>
+        <w:t>型矩阵的乘积</w:t>
+      </w:r>
+      <w:r>
+        <w:rPr>
+          <w:rFonts w:ascii="Times New Roman" w:hAnsi="Times New Roman" w:hint="eastAsia"/>
+          <w:sz w:val="21"/>
+          <w:szCs w:val="21"/>
+        </w:rPr>
+        <w:t>。可以说这也是</w:t>
+      </w:r>
+      <w:r>
+        <w:rPr>
+          <w:rFonts w:ascii="Times New Roman" w:hAnsi="Times New Roman" w:hint="eastAsia"/>
+          <w:sz w:val="21"/>
+          <w:szCs w:val="21"/>
+        </w:rPr>
+        <w:t>Ell</w:t>
+      </w:r>
+      <w:r>
+        <w:rPr>
+          <w:rFonts w:ascii="Times New Roman" w:hAnsi="Times New Roman" w:hint="eastAsia"/>
+          <w:sz w:val="21"/>
+          <w:szCs w:val="21"/>
+        </w:rPr>
+        <w:t>的一个特色</w:t>
+      </w:r>
+      <w:r>
+        <w:rPr>
+          <w:rFonts w:ascii="Times New Roman" w:hAnsi="Times New Roman" w:hint="eastAsia"/>
+          <w:sz w:val="21"/>
+          <w:szCs w:val="21"/>
+        </w:rPr>
+        <w:t>。下面我们用非常</w:t>
+      </w:r>
+      <w:r>
+        <w:rPr>
+          <w:rFonts w:ascii="Times New Roman" w:hAnsi="Times New Roman" w:hint="eastAsia"/>
+          <w:sz w:val="21"/>
+          <w:szCs w:val="21"/>
+        </w:rPr>
+        <w:t>“数学化</w:t>
+      </w:r>
+      <w:r>
+        <w:rPr>
+          <w:rFonts w:ascii="Times New Roman" w:hAnsi="Times New Roman"/>
+          <w:sz w:val="21"/>
+          <w:szCs w:val="21"/>
+        </w:rPr>
+        <w:t>”</w:t>
+      </w:r>
+      <w:r>
+        <w:rPr>
+          <w:rFonts w:ascii="Times New Roman" w:hAnsi="Times New Roman" w:hint="eastAsia"/>
+          <w:sz w:val="21"/>
+          <w:szCs w:val="21"/>
+        </w:rPr>
+        <w:t>的命令实现</w:t>
+      </w:r>
+      <w:r>
+        <w:rPr>
+          <w:rFonts w:ascii="Times New Roman" w:hAnsi="Times New Roman" w:hint="eastAsia"/>
+          <w:sz w:val="21"/>
+          <w:szCs w:val="21"/>
+        </w:rPr>
+        <w:t>Sobel</w:t>
+      </w:r>
+      <w:r>
+        <w:rPr>
+          <w:rFonts w:ascii="Times New Roman" w:hAnsi="Times New Roman" w:hint="eastAsia"/>
+          <w:sz w:val="21"/>
+          <w:szCs w:val="21"/>
+        </w:rPr>
+        <w:t>边缘检测。</w:t>
+      </w:r>
+      <w:r>
+        <w:rPr>
+          <w:rFonts w:ascii="Times New Roman" w:hAnsi="Times New Roman" w:hint="eastAsia"/>
+          <w:sz w:val="21"/>
+          <w:szCs w:val="21"/>
+        </w:rPr>
+        <w:t>运行结果见图</w:t>
+      </w:r>
+      <w:r>
+        <w:rPr>
+          <w:rFonts w:ascii="Times New Roman" w:hAnsi="Times New Roman" w:hint="eastAsia"/>
+          <w:sz w:val="21"/>
+          <w:szCs w:val="21"/>
+        </w:rPr>
+        <w:t>1</w:t>
+      </w:r>
+      <w:r>
+        <w:rPr>
+          <w:rFonts w:ascii="Times New Roman" w:hAnsi="Times New Roman" w:hint="eastAsia"/>
+          <w:sz w:val="21"/>
+          <w:szCs w:val="21"/>
+        </w:rPr>
+        <w:t>。</w:t>
+      </w:r>
+    </w:p>
+    <w:p>
+      <w:pPr>
+        <w:ind w:firstLineChars="202" w:firstLine="424"/>
+        <w:rPr>
+          <w:rFonts w:ascii="Times New Roman" w:hAnsi="Times New Roman"/>
+          <w:sz w:val="21"/>
+          <w:szCs w:val="21"/>
+        </w:rPr>
+      </w:pPr>
+      <w:r>
+        <w:rPr>
+          <w:rFonts w:ascii="Times New Roman" w:hAnsi="Times New Roman" w:hint="eastAsia"/>
+          <w:sz w:val="21"/>
+          <w:szCs w:val="21"/>
+        </w:rPr>
+        <w:lastRenderedPageBreak/>
         <w:t xml:space="preserve"># </w:t>
       </w:r>
+      <w:r>
+        <w:rPr>
+          <w:rFonts w:ascii="Times New Roman" w:hAnsi="Times New Roman" w:hint="eastAsia"/>
+          <w:sz w:val="21"/>
+          <w:szCs w:val="21"/>
+        </w:rPr>
+        <w:t>构造</w:t>
+      </w:r>
+      <w:r>
+        <w:rPr>
+          <w:rFonts w:ascii="Times New Roman" w:hAnsi="Times New Roman" w:hint="eastAsia"/>
+          <w:sz w:val="21"/>
+          <w:szCs w:val="21"/>
+        </w:rPr>
+        <w:t xml:space="preserve"> Sobel </w:t>
+      </w:r>
+      <w:r>
+        <w:rPr>
+          <w:rFonts w:ascii="Times New Roman" w:hAnsi="Times New Roman" w:hint="eastAsia"/>
+          <w:sz w:val="21"/>
+          <w:szCs w:val="21"/>
+        </w:rPr>
+        <w:t>矩阵</w:t>
+      </w:r>
+    </w:p>
+    <w:p>
+      <w:pPr>
+        <w:ind w:firstLineChars="202" w:firstLine="424"/>
+        <w:rPr>
+          <w:rFonts w:ascii="Times New Roman" w:hAnsi="Times New Roman"/>
+          <w:sz w:val="21"/>
+          <w:szCs w:val="21"/>
+        </w:rPr>
+      </w:pPr>
+      <w:r>
+        <w:rPr>
+          <w:rFonts w:ascii="Times New Roman" w:hAnsi="Times New Roman"/>
+          <w:sz w:val="21"/>
+          <w:szCs w:val="21"/>
+        </w:rPr>
+        <w:t>s1 = Ell1d([-1,-2,-1])</w:t>
+      </w:r>
+    </w:p>
+    <w:p>
+      <w:pPr>
+        <w:ind w:firstLineChars="202" w:firstLine="424"/>
+        <w:rPr>
+          <w:rFonts w:ascii="Times New Roman" w:hAnsi="Times New Roman"/>
+          <w:sz w:val="21"/>
+          <w:szCs w:val="21"/>
+        </w:rPr>
+      </w:pPr>
+      <w:r>
+        <w:rPr>
+          <w:rFonts w:ascii="Times New Roman" w:hAnsi="Times New Roman"/>
+          <w:sz w:val="21"/>
+          <w:szCs w:val="21"/>
+        </w:rPr>
+        <w:t>s2 = Ell1d([1,0,-1])</w:t>
+      </w:r>
+    </w:p>
+    <w:p>
+      <w:pPr>
+        <w:ind w:firstLineChars="202" w:firstLine="424"/>
+        <w:rPr>
+          <w:rFonts w:ascii="Times New Roman" w:hAnsi="Times New Roman"/>
+          <w:sz w:val="21"/>
+          <w:szCs w:val="21"/>
+        </w:rPr>
+      </w:pPr>
+      <w:r>
+        <w:rPr>
+          <w:rFonts w:ascii="Times New Roman" w:hAnsi="Times New Roman"/>
+          <w:sz w:val="21"/>
+          <w:szCs w:val="21"/>
+        </w:rPr>
+        <w:t>s = s1.tensor(s2)</w:t>
+      </w:r>
+    </w:p>
+    <w:p>
+      <w:pPr>
+        <w:ind w:firstLineChars="202" w:firstLine="424"/>
+        <w:rPr>
+          <w:rFonts w:ascii="Times New Roman" w:hAnsi="Times New Roman"/>
+          <w:sz w:val="21"/>
+          <w:szCs w:val="21"/>
+        </w:rPr>
+      </w:pPr>
       <w:proofErr w:type="spellStart"/>
       <w:r>
         <w:rPr>
@@ -3937,487 +4797,6 @@
           <w:sz w:val="21"/>
           <w:szCs w:val="21"/>
         </w:rPr>
-        <w:t>min_index</w:t>
-      </w:r>
-      <w:proofErr w:type="spellEnd"/>
-      <w:r>
-        <w:rPr>
-          <w:rFonts w:ascii="Times New Roman" w:hAnsi="Times New Roman"/>
-          <w:sz w:val="21"/>
-          <w:szCs w:val="21"/>
-        </w:rPr>
-        <w:t>=0</w:t>
-      </w:r>
-    </w:p>
-    <w:p>
-      <w:pPr>
-        <w:ind w:firstLineChars="202" w:firstLine="424"/>
-        <w:rPr>
-          <w:rFonts w:ascii="Times New Roman" w:hAnsi="Times New Roman"/>
-          <w:sz w:val="21"/>
-          <w:szCs w:val="21"/>
-        </w:rPr>
-      </w:pPr>
-      <w:r>
-        <w:rPr>
-          <w:rFonts w:ascii="Times New Roman" w:hAnsi="Times New Roman"/>
-          <w:sz w:val="21"/>
-          <w:szCs w:val="21"/>
-        </w:rPr>
-        <w:t xml:space="preserve">b = Ell1d([2,3,4,5,6,7], </w:t>
-      </w:r>
-      <w:proofErr w:type="spellStart"/>
-      <w:r>
-        <w:rPr>
-          <w:rFonts w:ascii="Times New Roman" w:hAnsi="Times New Roman"/>
-          <w:sz w:val="21"/>
-          <w:szCs w:val="21"/>
-        </w:rPr>
-        <w:t>min_index</w:t>
-      </w:r>
-      <w:proofErr w:type="spellEnd"/>
-      <w:r>
-        <w:rPr>
-          <w:rFonts w:ascii="Times New Roman" w:hAnsi="Times New Roman"/>
-          <w:sz w:val="21"/>
-          <w:szCs w:val="21"/>
-        </w:rPr>
-        <w:t>=-3)</w:t>
-      </w:r>
-    </w:p>
-    <w:p>
-      <w:pPr>
-        <w:ind w:firstLineChars="202" w:firstLine="424"/>
-        <w:rPr>
-          <w:rFonts w:ascii="Times New Roman" w:hAnsi="Times New Roman"/>
-          <w:sz w:val="21"/>
-          <w:szCs w:val="21"/>
-        </w:rPr>
-      </w:pPr>
-      <w:r>
-        <w:rPr>
-          <w:rFonts w:ascii="Times New Roman" w:hAnsi="Times New Roman"/>
-          <w:sz w:val="21"/>
-          <w:szCs w:val="21"/>
-        </w:rPr>
-        <w:t xml:space="preserve">c = Ell1d([-2.0, -3.0, -4.0, -4.0, -4.0, -4.0, 4.0], </w:t>
-      </w:r>
-      <w:proofErr w:type="spellStart"/>
-      <w:r>
-        <w:rPr>
-          <w:rFonts w:ascii="Times New Roman" w:hAnsi="Times New Roman"/>
-          <w:sz w:val="21"/>
-          <w:szCs w:val="21"/>
-        </w:rPr>
-        <w:t>min_index</w:t>
-      </w:r>
-      <w:proofErr w:type="spellEnd"/>
-      <w:r>
-        <w:rPr>
-          <w:rFonts w:ascii="Times New Roman" w:hAnsi="Times New Roman"/>
-          <w:sz w:val="21"/>
-          <w:szCs w:val="21"/>
-        </w:rPr>
-        <w:t>=-3)</w:t>
-      </w:r>
-    </w:p>
-    <w:p>
-      <w:pPr>
-        <w:ind w:firstLineChars="202" w:firstLine="424"/>
-        <w:rPr>
-          <w:rFonts w:ascii="Times New Roman" w:hAnsi="Times New Roman"/>
-          <w:sz w:val="21"/>
-          <w:szCs w:val="21"/>
-        </w:rPr>
-      </w:pPr>
-      <w:r>
-        <w:rPr>
-          <w:rFonts w:ascii="Times New Roman" w:hAnsi="Times New Roman"/>
-          <w:sz w:val="21"/>
-          <w:szCs w:val="21"/>
-        </w:rPr>
-        <w:t>assert a-b==c</w:t>
-      </w:r>
-    </w:p>
-    <w:p>
-      <w:pPr>
-        <w:ind w:firstLineChars="202" w:firstLine="424"/>
-        <w:rPr>
-          <w:rFonts w:ascii="Times New Roman" w:hAnsi="Times New Roman"/>
-          <w:sz w:val="21"/>
-          <w:szCs w:val="21"/>
-        </w:rPr>
-      </w:pPr>
-    </w:p>
-    <w:p>
-      <w:pPr>
-        <w:ind w:firstLineChars="202" w:firstLine="424"/>
-        <w:rPr>
-          <w:rFonts w:ascii="Times New Roman" w:hAnsi="Times New Roman"/>
-          <w:sz w:val="21"/>
-          <w:szCs w:val="21"/>
-        </w:rPr>
-      </w:pPr>
-      <w:r>
-        <w:rPr>
-          <w:rFonts w:ascii="Times New Roman" w:hAnsi="Times New Roman" w:hint="eastAsia"/>
-          <w:sz w:val="21"/>
-          <w:szCs w:val="21"/>
-        </w:rPr>
-        <w:t>只要没有报错，程序就是正确的。</w:t>
-      </w:r>
-      <w:r>
-        <w:rPr>
-          <w:rFonts w:ascii="Times New Roman" w:hAnsi="Times New Roman" w:hint="eastAsia"/>
-          <w:sz w:val="21"/>
-          <w:szCs w:val="21"/>
-        </w:rPr>
-        <w:t>其余初等运算类同。</w:t>
-      </w:r>
-    </w:p>
-    <w:p>
-      <w:pPr>
-        <w:ind w:firstLineChars="202" w:firstLine="424"/>
-        <w:rPr>
-          <w:rFonts w:ascii="Times New Roman" w:hAnsi="Times New Roman"/>
-          <w:sz w:val="21"/>
-          <w:szCs w:val="21"/>
-        </w:rPr>
-      </w:pPr>
-      <w:r>
-        <w:rPr>
-          <w:rFonts w:ascii="Times New Roman" w:hAnsi="Times New Roman" w:hint="eastAsia"/>
-          <w:sz w:val="21"/>
-          <w:szCs w:val="21"/>
-        </w:rPr>
-        <w:t>只有一个运算例外，</w:t>
-      </w:r>
-      <w:r>
-        <w:rPr>
-          <w:rFonts w:ascii="Times New Roman" w:hAnsi="Times New Roman" w:hint="eastAsia"/>
-          <w:sz w:val="21"/>
-          <w:szCs w:val="21"/>
-        </w:rPr>
-        <w:t>E</w:t>
-      </w:r>
-      <w:r>
-        <w:rPr>
-          <w:rFonts w:ascii="Times New Roman" w:hAnsi="Times New Roman"/>
-          <w:sz w:val="21"/>
-          <w:szCs w:val="21"/>
-        </w:rPr>
-        <w:t>ll</w:t>
-      </w:r>
-      <w:r>
-        <w:rPr>
-          <w:rFonts w:ascii="Times New Roman" w:hAnsi="Times New Roman" w:hint="eastAsia"/>
-          <w:sz w:val="21"/>
-          <w:szCs w:val="21"/>
-        </w:rPr>
-        <w:t>重载</w:t>
-      </w:r>
-      <w:r>
-        <w:rPr>
-          <w:rFonts w:ascii="Times New Roman" w:hAnsi="Times New Roman" w:hint="eastAsia"/>
-          <w:sz w:val="21"/>
-          <w:szCs w:val="21"/>
-        </w:rPr>
-        <w:t>@</w:t>
-      </w:r>
-      <w:r>
-        <w:rPr>
-          <w:rFonts w:ascii="Times New Roman" w:hAnsi="Times New Roman" w:hint="eastAsia"/>
-          <w:sz w:val="21"/>
-          <w:szCs w:val="21"/>
-        </w:rPr>
-        <w:t>用来实现卷积。</w:t>
-      </w:r>
-      <w:r>
-        <w:rPr>
-          <w:rFonts w:ascii="Times New Roman" w:hAnsi="Times New Roman" w:hint="eastAsia"/>
-          <w:sz w:val="21"/>
-          <w:szCs w:val="21"/>
-        </w:rPr>
-        <w:t>@</w:t>
-      </w:r>
-      <w:r>
-        <w:rPr>
-          <w:rFonts w:ascii="Times New Roman" w:hAnsi="Times New Roman" w:hint="eastAsia"/>
-          <w:sz w:val="21"/>
-          <w:szCs w:val="21"/>
-        </w:rPr>
-        <w:t>在</w:t>
-      </w:r>
-      <w:proofErr w:type="spellStart"/>
-      <w:r>
-        <w:rPr>
-          <w:rFonts w:ascii="Times New Roman" w:hAnsi="Times New Roman" w:hint="eastAsia"/>
-          <w:sz w:val="21"/>
-          <w:szCs w:val="21"/>
-        </w:rPr>
-        <w:t>numpy</w:t>
-      </w:r>
-      <w:proofErr w:type="spellEnd"/>
-      <w:r>
-        <w:rPr>
-          <w:rFonts w:ascii="Times New Roman" w:hAnsi="Times New Roman" w:hint="eastAsia"/>
-          <w:sz w:val="21"/>
-          <w:szCs w:val="21"/>
-        </w:rPr>
-        <w:t>中是运来计算矩阵乘积的，而序列的卷积等价于其对应的</w:t>
-      </w:r>
-      <w:r>
-        <w:rPr>
-          <w:rFonts w:ascii="Times New Roman" w:hAnsi="Times New Roman" w:hint="eastAsia"/>
-          <w:sz w:val="21"/>
-          <w:szCs w:val="21"/>
-        </w:rPr>
-        <w:t>To</w:t>
-      </w:r>
-      <w:r>
-        <w:rPr>
-          <w:rFonts w:ascii="Times New Roman" w:hAnsi="Times New Roman"/>
-          <w:sz w:val="21"/>
-          <w:szCs w:val="21"/>
-        </w:rPr>
-        <w:t>e</w:t>
-      </w:r>
-      <w:r>
-        <w:rPr>
-          <w:rFonts w:ascii="Times New Roman" w:hAnsi="Times New Roman" w:hint="eastAsia"/>
-          <w:sz w:val="21"/>
-          <w:szCs w:val="21"/>
-        </w:rPr>
-        <w:t>plitz</w:t>
-      </w:r>
-      <w:r>
-        <w:rPr>
-          <w:rFonts w:ascii="Times New Roman" w:hAnsi="Times New Roman" w:hint="eastAsia"/>
-          <w:sz w:val="21"/>
-          <w:szCs w:val="21"/>
-        </w:rPr>
-        <w:t>型矩阵的乘积</w:t>
-      </w:r>
-      <w:r>
-        <w:rPr>
-          <w:rFonts w:ascii="Times New Roman" w:hAnsi="Times New Roman" w:hint="eastAsia"/>
-          <w:sz w:val="21"/>
-          <w:szCs w:val="21"/>
-        </w:rPr>
-        <w:t>。可以说这也是</w:t>
-      </w:r>
-      <w:r>
-        <w:rPr>
-          <w:rFonts w:ascii="Times New Roman" w:hAnsi="Times New Roman" w:hint="eastAsia"/>
-          <w:sz w:val="21"/>
-          <w:szCs w:val="21"/>
-        </w:rPr>
-        <w:t>Ell</w:t>
-      </w:r>
-      <w:r>
-        <w:rPr>
-          <w:rFonts w:ascii="Times New Roman" w:hAnsi="Times New Roman" w:hint="eastAsia"/>
-          <w:sz w:val="21"/>
-          <w:szCs w:val="21"/>
-        </w:rPr>
-        <w:t>的一个特色</w:t>
-      </w:r>
-      <w:r>
-        <w:rPr>
-          <w:rFonts w:ascii="Times New Roman" w:hAnsi="Times New Roman" w:hint="eastAsia"/>
-          <w:sz w:val="21"/>
-          <w:szCs w:val="21"/>
-        </w:rPr>
-        <w:t>。下面我们用非常</w:t>
-      </w:r>
-      <w:r>
-        <w:rPr>
-          <w:rFonts w:ascii="Times New Roman" w:hAnsi="Times New Roman" w:hint="eastAsia"/>
-          <w:sz w:val="21"/>
-          <w:szCs w:val="21"/>
-        </w:rPr>
-        <w:t>“数学化</w:t>
-      </w:r>
-      <w:r>
-        <w:rPr>
-          <w:rFonts w:ascii="Times New Roman" w:hAnsi="Times New Roman"/>
-          <w:sz w:val="21"/>
-          <w:szCs w:val="21"/>
-        </w:rPr>
-        <w:t>”</w:t>
-      </w:r>
-      <w:r>
-        <w:rPr>
-          <w:rFonts w:ascii="Times New Roman" w:hAnsi="Times New Roman" w:hint="eastAsia"/>
-          <w:sz w:val="21"/>
-          <w:szCs w:val="21"/>
-        </w:rPr>
-        <w:t>的命令实现</w:t>
-      </w:r>
-      <w:r>
-        <w:rPr>
-          <w:rFonts w:ascii="Times New Roman" w:hAnsi="Times New Roman" w:hint="eastAsia"/>
-          <w:sz w:val="21"/>
-          <w:szCs w:val="21"/>
-        </w:rPr>
-        <w:t>Sobel</w:t>
-      </w:r>
-      <w:r>
-        <w:rPr>
-          <w:rFonts w:ascii="Times New Roman" w:hAnsi="Times New Roman" w:hint="eastAsia"/>
-          <w:sz w:val="21"/>
-          <w:szCs w:val="21"/>
-        </w:rPr>
-        <w:t>边缘检测。</w:t>
-      </w:r>
-      <w:r>
-        <w:rPr>
-          <w:rFonts w:ascii="Times New Roman" w:hAnsi="Times New Roman" w:hint="eastAsia"/>
-          <w:sz w:val="21"/>
-          <w:szCs w:val="21"/>
-        </w:rPr>
-        <w:t>运行结果见图</w:t>
-      </w:r>
-      <w:r>
-        <w:rPr>
-          <w:rFonts w:ascii="Times New Roman" w:hAnsi="Times New Roman" w:hint="eastAsia"/>
-          <w:sz w:val="21"/>
-          <w:szCs w:val="21"/>
-        </w:rPr>
-        <w:t>1</w:t>
-      </w:r>
-      <w:r>
-        <w:rPr>
-          <w:rFonts w:ascii="Times New Roman" w:hAnsi="Times New Roman" w:hint="eastAsia"/>
-          <w:sz w:val="21"/>
-          <w:szCs w:val="21"/>
-        </w:rPr>
-        <w:t>。</w:t>
-      </w:r>
-    </w:p>
-    <w:p>
-      <w:pPr>
-        <w:ind w:firstLineChars="202" w:firstLine="424"/>
-        <w:rPr>
-          <w:rFonts w:ascii="Times New Roman" w:hAnsi="Times New Roman"/>
-          <w:sz w:val="21"/>
-          <w:szCs w:val="21"/>
-        </w:rPr>
-      </w:pPr>
-    </w:p>
-    <w:p>
-      <w:pPr>
-        <w:ind w:firstLineChars="202" w:firstLine="424"/>
-        <w:rPr>
-          <w:rFonts w:ascii="Times New Roman" w:hAnsi="Times New Roman"/>
-          <w:sz w:val="21"/>
-          <w:szCs w:val="21"/>
-        </w:rPr>
-      </w:pPr>
-      <w:r>
-        <w:rPr>
-          <w:rFonts w:ascii="Times New Roman" w:hAnsi="Times New Roman" w:hint="eastAsia"/>
-          <w:sz w:val="21"/>
-          <w:szCs w:val="21"/>
-        </w:rPr>
-        <w:t xml:space="preserve"># </w:t>
-      </w:r>
-      <w:r>
-        <w:rPr>
-          <w:rFonts w:ascii="Times New Roman" w:hAnsi="Times New Roman" w:hint="eastAsia"/>
-          <w:sz w:val="21"/>
-          <w:szCs w:val="21"/>
-        </w:rPr>
-        <w:t>构造</w:t>
-      </w:r>
-      <w:r>
-        <w:rPr>
-          <w:rFonts w:ascii="Times New Roman" w:hAnsi="Times New Roman" w:hint="eastAsia"/>
-          <w:sz w:val="21"/>
-          <w:szCs w:val="21"/>
-        </w:rPr>
-        <w:t xml:space="preserve"> Sobel </w:t>
-      </w:r>
-      <w:r>
-        <w:rPr>
-          <w:rFonts w:ascii="Times New Roman" w:hAnsi="Times New Roman" w:hint="eastAsia"/>
-          <w:sz w:val="21"/>
-          <w:szCs w:val="21"/>
-        </w:rPr>
-        <w:t>矩阵</w:t>
-      </w:r>
-    </w:p>
-    <w:p>
-      <w:pPr>
-        <w:ind w:firstLineChars="202" w:firstLine="424"/>
-        <w:rPr>
-          <w:rFonts w:ascii="Times New Roman" w:hAnsi="Times New Roman"/>
-          <w:sz w:val="21"/>
-          <w:szCs w:val="21"/>
-        </w:rPr>
-      </w:pPr>
-      <w:r>
-        <w:rPr>
-          <w:rFonts w:ascii="Times New Roman" w:hAnsi="Times New Roman"/>
-          <w:sz w:val="21"/>
-          <w:szCs w:val="21"/>
-        </w:rPr>
-        <w:t>s1 = Ell1d([-1,-2,-1])</w:t>
-      </w:r>
-    </w:p>
-    <w:p>
-      <w:pPr>
-        <w:ind w:firstLineChars="202" w:firstLine="424"/>
-        <w:rPr>
-          <w:rFonts w:ascii="Times New Roman" w:hAnsi="Times New Roman"/>
-          <w:sz w:val="21"/>
-          <w:szCs w:val="21"/>
-        </w:rPr>
-      </w:pPr>
-      <w:r>
-        <w:rPr>
-          <w:rFonts w:ascii="Times New Roman" w:hAnsi="Times New Roman"/>
-          <w:sz w:val="21"/>
-          <w:szCs w:val="21"/>
-        </w:rPr>
-        <w:t>s2 = Ell1d([1,0,-1])</w:t>
-      </w:r>
-    </w:p>
-    <w:p>
-      <w:pPr>
-        <w:ind w:firstLineChars="202" w:firstLine="424"/>
-        <w:rPr>
-          <w:rFonts w:ascii="Times New Roman" w:hAnsi="Times New Roman"/>
-          <w:sz w:val="21"/>
-          <w:szCs w:val="21"/>
-        </w:rPr>
-      </w:pPr>
-      <w:r>
-        <w:rPr>
-          <w:rFonts w:ascii="Times New Roman" w:hAnsi="Times New Roman"/>
-          <w:sz w:val="21"/>
-          <w:szCs w:val="21"/>
-        </w:rPr>
-        <w:t>s = s1.tensor(s2)</w:t>
-      </w:r>
-    </w:p>
-    <w:p>
-      <w:pPr>
-        <w:ind w:firstLineChars="202" w:firstLine="424"/>
-        <w:rPr>
-          <w:rFonts w:ascii="Times New Roman" w:hAnsi="Times New Roman"/>
-          <w:sz w:val="21"/>
-          <w:szCs w:val="21"/>
-        </w:rPr>
-      </w:pPr>
-      <w:proofErr w:type="spellStart"/>
-      <w:r>
-        <w:rPr>
-          <w:rFonts w:ascii="Times New Roman" w:hAnsi="Times New Roman"/>
-          <w:sz w:val="21"/>
-          <w:szCs w:val="21"/>
-        </w:rPr>
-        <w:lastRenderedPageBreak/>
         <w:t>im</w:t>
       </w:r>
       <w:proofErr w:type="spellEnd"/>
@@ -5135,7 +5514,7 @@
       <w:pPr>
         <w:ind w:firstLineChars="202" w:firstLine="424"/>
         <w:rPr>
-          <w:rFonts w:ascii="Times New Roman" w:hAnsi="Times New Roman"/>
+          <w:rFonts w:ascii="Times New Roman" w:hAnsi="Times New Roman" w:hint="eastAsia"/>
           <w:sz w:val="21"/>
           <w:szCs w:val="21"/>
         </w:rPr>
@@ -5232,7 +5611,127 @@
           <w:sz w:val="21"/>
           <w:szCs w:val="21"/>
         </w:rPr>
-        <w:t>对象，而无需修改代码。</w:t>
+        <w:t>对象，而无需修改代码</w:t>
+      </w:r>
+      <w:r>
+        <w:rPr>
+          <w:rFonts w:ascii="Times New Roman" w:hAnsi="Times New Roman" w:hint="eastAsia"/>
+          <w:sz w:val="21"/>
+          <w:szCs w:val="21"/>
+        </w:rPr>
+        <w:t>，见图</w:t>
+      </w:r>
+      <w:r>
+        <w:rPr>
+          <w:rFonts w:ascii="Times New Roman" w:hAnsi="Times New Roman" w:hint="eastAsia"/>
+          <w:sz w:val="21"/>
+          <w:szCs w:val="21"/>
+        </w:rPr>
+        <w:t>2</w:t>
+      </w:r>
+      <w:r>
+        <w:rPr>
+          <w:rFonts w:ascii="Times New Roman" w:hAnsi="Times New Roman" w:hint="eastAsia"/>
+          <w:sz w:val="21"/>
+          <w:szCs w:val="21"/>
+        </w:rPr>
+        <w:t>。</w:t>
+      </w:r>
+      <w:r>
+        <w:rPr>
+          <w:rFonts w:ascii="Times New Roman" w:hAnsi="Times New Roman" w:hint="eastAsia"/>
+          <w:sz w:val="21"/>
+          <w:szCs w:val="21"/>
+        </w:rPr>
+        <w:t>多值</w:t>
+      </w:r>
+      <w:r>
+        <w:rPr>
+          <w:rFonts w:ascii="Times New Roman" w:hAnsi="Times New Roman" w:hint="eastAsia"/>
+          <w:sz w:val="21"/>
+          <w:szCs w:val="21"/>
+        </w:rPr>
+        <w:t>ell</w:t>
+      </w:r>
+      <w:r>
+        <w:rPr>
+          <w:rFonts w:ascii="Times New Roman" w:hAnsi="Times New Roman" w:hint="eastAsia"/>
+          <w:sz w:val="21"/>
+          <w:szCs w:val="21"/>
+        </w:rPr>
+        <w:t>与同维单值</w:t>
+      </w:r>
+      <w:r>
+        <w:rPr>
+          <w:rFonts w:ascii="Times New Roman" w:hAnsi="Times New Roman" w:hint="eastAsia"/>
+          <w:sz w:val="21"/>
+          <w:szCs w:val="21"/>
+        </w:rPr>
+        <w:t>ell</w:t>
+      </w:r>
+      <w:r>
+        <w:rPr>
+          <w:rFonts w:ascii="Times New Roman" w:hAnsi="Times New Roman" w:hint="eastAsia"/>
+          <w:sz w:val="21"/>
+          <w:szCs w:val="21"/>
+        </w:rPr>
+        <w:t>可以像向量和数量那样运算</w:t>
+      </w:r>
+      <w:r>
+        <w:rPr>
+          <w:rFonts w:ascii="Times New Roman" w:hAnsi="Times New Roman" w:hint="eastAsia"/>
+          <w:sz w:val="21"/>
+          <w:szCs w:val="21"/>
+        </w:rPr>
+        <w:t>，可将</w:t>
+      </w:r>
+      <w:r>
+        <w:rPr>
+          <w:rFonts w:ascii="Times New Roman" w:hAnsi="Times New Roman" w:hint="eastAsia"/>
+          <w:sz w:val="21"/>
+          <w:szCs w:val="21"/>
+        </w:rPr>
+        <w:t>单值</w:t>
+      </w:r>
+      <w:r>
+        <w:rPr>
+          <w:rFonts w:ascii="Times New Roman" w:hAnsi="Times New Roman" w:hint="eastAsia"/>
+          <w:sz w:val="21"/>
+          <w:szCs w:val="21"/>
+        </w:rPr>
+        <w:t>ell</w:t>
+      </w:r>
+      <w:r>
+        <w:rPr>
+          <w:rFonts w:ascii="Times New Roman" w:hAnsi="Times New Roman" w:hint="eastAsia"/>
+          <w:sz w:val="21"/>
+          <w:szCs w:val="21"/>
+        </w:rPr>
+        <w:t>理解成重复值的多值</w:t>
+      </w:r>
+      <w:r>
+        <w:rPr>
+          <w:rFonts w:ascii="Times New Roman" w:hAnsi="Times New Roman" w:hint="eastAsia"/>
+          <w:sz w:val="21"/>
+          <w:szCs w:val="21"/>
+        </w:rPr>
+        <w:t>e</w:t>
+      </w:r>
+      <w:r>
+        <w:rPr>
+          <w:rFonts w:ascii="Times New Roman" w:hAnsi="Times New Roman"/>
+          <w:sz w:val="21"/>
+          <w:szCs w:val="21"/>
+        </w:rPr>
+        <w:t>ll</w:t>
+      </w:r>
+      <w:r>
+        <w:rPr>
+          <w:rFonts w:ascii="Times New Roman" w:hAnsi="Times New Roman" w:hint="eastAsia"/>
+          <w:sz w:val="21"/>
+          <w:szCs w:val="21"/>
+        </w:rPr>
+        <w:t>。</w:t>
       </w:r>
     </w:p>
     <w:p>
@@ -5416,6 +5915,7 @@
           <w:sz w:val="21"/>
           <w:szCs w:val="21"/>
         </w:rPr>
+        <w:lastRenderedPageBreak/>
         <w:t>上一个例子中，我们用</w:t>
       </w:r>
       <w:r>
@@ -5572,7 +6072,23 @@
           <w:sz w:val="21"/>
           <w:szCs w:val="21"/>
         </w:rPr>
-        <w:t>此外还有著名的</w:t>
+        <w:t>此外还</w:t>
+      </w:r>
+      <w:r>
+        <w:rPr>
+          <w:rFonts w:ascii="Times New Roman" w:hAnsi="Times New Roman" w:hint="eastAsia"/>
+          <w:sz w:val="21"/>
+          <w:szCs w:val="21"/>
+        </w:rPr>
+        <w:t>提供了</w:t>
+      </w:r>
+      <w:r>
+        <w:rPr>
+          <w:rFonts w:ascii="Times New Roman" w:hAnsi="Times New Roman" w:hint="eastAsia"/>
+          <w:sz w:val="21"/>
+          <w:szCs w:val="21"/>
+        </w:rPr>
+        <w:t>著名的</w:t>
       </w:r>
       <w:r>
         <w:rPr>
@@ -5588,487 +6104,23 @@
           <w:sz w:val="21"/>
           <w:szCs w:val="21"/>
         </w:rPr>
-        <w:t>算法，图像压缩，图像融合等。</w:t>
-      </w:r>
-    </w:p>
-    <w:p>
-      <w:pPr>
-        <w:ind w:firstLineChars="202" w:firstLine="424"/>
-        <w:rPr>
-          <w:rFonts w:ascii="Times New Roman" w:hAnsi="Times New Roman" w:hint="eastAsia"/>
-          <w:sz w:val="21"/>
-          <w:szCs w:val="21"/>
-        </w:rPr>
-      </w:pPr>
-    </w:p>
-    <w:p>
-      <w:pPr>
-        <w:pStyle w:val="a3"/>
-        <w:numPr>
-          <w:ilvl w:val="0"/>
-          <w:numId w:val="7"/>
-        </w:numPr>
-        <w:rPr>
-          <w:rFonts w:ascii="Times New Roman" w:eastAsia="黑体" w:hAnsi="Times New Roman" w:cs="Times New Roman"/>
-          <w:b/>
-          <w:sz w:val="21"/>
-          <w:szCs w:val="21"/>
-          <w:lang w:eastAsia="zh-CN"/>
-        </w:rPr>
-      </w:pPr>
-      <w:r>
-        <w:rPr>
-          <w:rFonts w:ascii="Times New Roman" w:eastAsia="黑体" w:hAnsi="Times New Roman" w:cs="Times New Roman"/>
-          <w:b/>
-          <w:sz w:val="21"/>
-          <w:szCs w:val="21"/>
-          <w:lang w:eastAsia="zh-CN"/>
-        </w:rPr>
-        <w:lastRenderedPageBreak/>
-        <w:t>结语</w:t>
-      </w:r>
-    </w:p>
-    <w:p>
-      <w:pPr>
-        <w:ind w:firstLineChars="202" w:firstLine="424"/>
-        <w:rPr>
-          <w:sz w:val="21"/>
-          <w:szCs w:val="21"/>
-        </w:rPr>
-      </w:pPr>
-      <w:r>
-        <w:rPr>
-          <w:rFonts w:ascii="Times New Roman" w:hAnsi="Times New Roman" w:hint="eastAsia"/>
-          <w:sz w:val="21"/>
-          <w:szCs w:val="21"/>
-        </w:rPr>
-        <w:t>Ell</w:t>
-      </w:r>
-      <w:r>
-        <w:rPr>
-          <w:rFonts w:ascii="Times New Roman" w:hAnsi="Times New Roman" w:hint="eastAsia"/>
-          <w:sz w:val="21"/>
-          <w:szCs w:val="21"/>
-        </w:rPr>
-        <w:t>的实现得益于</w:t>
-      </w:r>
-      <w:proofErr w:type="spellStart"/>
-      <w:r>
-        <w:rPr>
-          <w:rFonts w:ascii="Times New Roman" w:hAnsi="Times New Roman" w:hint="eastAsia"/>
-          <w:sz w:val="21"/>
-          <w:szCs w:val="21"/>
-        </w:rPr>
-        <w:t>numpy</w:t>
-      </w:r>
-      <w:proofErr w:type="spellEnd"/>
-      <w:r>
-        <w:rPr>
-          <w:rFonts w:ascii="Times New Roman" w:hAnsi="Times New Roman" w:hint="eastAsia"/>
-          <w:sz w:val="21"/>
-          <w:szCs w:val="21"/>
-        </w:rPr>
-        <w:t>的</w:t>
-      </w:r>
-      <w:r>
-        <w:rPr>
-          <w:rFonts w:ascii="Times New Roman" w:hAnsi="Times New Roman" w:hint="eastAsia"/>
-          <w:sz w:val="21"/>
-          <w:szCs w:val="21"/>
-        </w:rPr>
-        <w:t>强大</w:t>
-      </w:r>
-      <w:r>
-        <w:rPr>
-          <w:rFonts w:ascii="Times New Roman" w:hAnsi="Times New Roman" w:hint="eastAsia"/>
-          <w:sz w:val="21"/>
-          <w:szCs w:val="21"/>
-        </w:rPr>
-        <w:t>。</w:t>
-      </w:r>
-      <w:r>
-        <w:rPr>
-          <w:rFonts w:hint="eastAsia"/>
-          <w:sz w:val="21"/>
-          <w:szCs w:val="21"/>
-        </w:rPr>
-        <w:t>许多功能可以自然迁移到复杂的</w:t>
-      </w:r>
-      <w:r>
-        <w:rPr>
-          <w:rFonts w:ascii="Times New Roman" w:hAnsi="Times New Roman" w:cs="Times New Roman"/>
-          <w:sz w:val="21"/>
-          <w:szCs w:val="21"/>
-        </w:rPr>
-        <w:t>Ell</w:t>
-      </w:r>
-      <w:r>
-        <w:rPr>
-          <w:rFonts w:hint="eastAsia"/>
-          <w:sz w:val="21"/>
-          <w:szCs w:val="21"/>
-        </w:rPr>
-        <w:t>类上。</w:t>
-      </w:r>
-      <w:r>
-        <w:rPr>
-          <w:rFonts w:hint="eastAsia"/>
-          <w:sz w:val="21"/>
-          <w:szCs w:val="21"/>
-        </w:rPr>
-        <w:t>本文简要展示了它的用法，和一个较为复杂的小波分析案例。在某些方面，它比</w:t>
-      </w:r>
-      <w:proofErr w:type="spellStart"/>
-      <w:r>
-        <w:rPr>
-          <w:rFonts w:ascii="Times New Roman" w:hAnsi="Times New Roman" w:cs="Times New Roman"/>
-          <w:sz w:val="21"/>
-          <w:szCs w:val="21"/>
-        </w:rPr>
-        <w:t>PyWavelets</w:t>
-      </w:r>
-      <w:proofErr w:type="spellEnd"/>
-      <w:r>
-        <w:rPr>
-          <w:rFonts w:hint="eastAsia"/>
-          <w:sz w:val="21"/>
-          <w:szCs w:val="21"/>
-        </w:rPr>
-        <w:t>等图像处理库</w:t>
-      </w:r>
-      <w:r>
-        <w:rPr>
-          <w:rFonts w:hint="eastAsia"/>
-          <w:sz w:val="21"/>
-          <w:szCs w:val="21"/>
-        </w:rPr>
-        <w:t>易用。</w:t>
-      </w:r>
-      <w:r>
-        <w:rPr>
-          <w:rFonts w:hint="eastAsia"/>
-          <w:sz w:val="21"/>
-          <w:szCs w:val="21"/>
-        </w:rPr>
-        <w:t>它的设计理念是尽可能</w:t>
-      </w:r>
-      <w:r>
-        <w:rPr>
-          <w:rFonts w:hint="eastAsia"/>
-          <w:sz w:val="21"/>
-          <w:szCs w:val="21"/>
-        </w:rPr>
-        <w:t>符合</w:t>
-      </w:r>
-      <w:r>
-        <w:rPr>
-          <w:rFonts w:hint="eastAsia"/>
-          <w:sz w:val="21"/>
-          <w:szCs w:val="21"/>
-        </w:rPr>
-        <w:t>数学上的习惯。</w:t>
-      </w:r>
-    </w:p>
-    <w:p>
-      <w:pPr>
-        <w:ind w:firstLineChars="202" w:firstLine="424"/>
-        <w:rPr>
-          <w:sz w:val="21"/>
-          <w:szCs w:val="21"/>
-        </w:rPr>
-      </w:pPr>
-      <w:r>
-        <w:rPr>
-          <w:rFonts w:ascii="Times New Roman" w:hAnsi="Times New Roman" w:hint="eastAsia"/>
-          <w:sz w:val="21"/>
-          <w:szCs w:val="21"/>
-        </w:rPr>
-        <w:t>Ell</w:t>
-      </w:r>
-      <w:r>
-        <w:rPr>
-          <w:rFonts w:ascii="Times New Roman" w:hAnsi="Times New Roman" w:hint="eastAsia"/>
-          <w:sz w:val="21"/>
-          <w:szCs w:val="21"/>
-        </w:rPr>
-        <w:t>还处于开发中。未来会建立表示音频的</w:t>
-      </w:r>
-      <w:r>
-        <w:rPr>
-          <w:rFonts w:ascii="Times New Roman" w:hAnsi="Times New Roman" w:hint="eastAsia"/>
-          <w:sz w:val="21"/>
-          <w:szCs w:val="21"/>
-        </w:rPr>
-        <w:t>Ell</w:t>
-      </w:r>
-      <w:r>
-        <w:rPr>
-          <w:rFonts w:ascii="Times New Roman" w:hAnsi="Times New Roman" w:hint="eastAsia"/>
-          <w:sz w:val="21"/>
-          <w:szCs w:val="21"/>
-        </w:rPr>
-        <w:t>类。这没有较大的技术难点</w:t>
-      </w:r>
-      <w:r>
-        <w:rPr>
-          <w:rFonts w:hint="eastAsia"/>
-          <w:sz w:val="21"/>
-          <w:szCs w:val="21"/>
-        </w:rPr>
-        <w:t>。</w:t>
-      </w:r>
-      <w:r>
-        <w:rPr>
-          <w:rFonts w:ascii="Times New Roman" w:hAnsi="Times New Roman" w:hint="eastAsia"/>
-          <w:sz w:val="21"/>
-          <w:szCs w:val="21"/>
-        </w:rPr>
-        <w:t>音频</w:t>
-      </w:r>
-      <w:r>
-        <w:rPr>
-          <w:rFonts w:hint="eastAsia"/>
-          <w:sz w:val="21"/>
-          <w:szCs w:val="21"/>
-        </w:rPr>
-        <w:t>是一维的，如果是双声道，那就是多值一维序列。视频的</w:t>
-      </w:r>
-      <w:r>
-        <w:rPr>
-          <w:rFonts w:ascii="Times New Roman" w:hAnsi="Times New Roman" w:cs="Times New Roman"/>
-          <w:sz w:val="21"/>
-          <w:szCs w:val="21"/>
-        </w:rPr>
-        <w:t>Ell</w:t>
-      </w:r>
-      <w:r>
-        <w:rPr>
-          <w:rFonts w:hint="eastAsia"/>
-          <w:sz w:val="21"/>
-          <w:szCs w:val="21"/>
-        </w:rPr>
-        <w:t>类自然是（多值）三维的</w:t>
-      </w:r>
-      <w:r>
-        <w:rPr>
-          <w:rFonts w:ascii="Times New Roman" w:hAnsi="Times New Roman" w:hint="eastAsia"/>
-          <w:sz w:val="21"/>
-          <w:szCs w:val="21"/>
-        </w:rPr>
-        <w:t>。比较有难点的是定义稀疏序列。需要一个和数值数组对应的数组记录指标。可能还会考虑混合形式，比如二维序列，第一维稀疏，第二维不稀疏。这又将是一个大工程。稀疏</w:t>
-      </w:r>
-      <w:r>
-        <w:rPr>
-          <w:rFonts w:ascii="Times New Roman" w:hAnsi="Times New Roman" w:hint="eastAsia"/>
-          <w:sz w:val="21"/>
-          <w:szCs w:val="21"/>
-        </w:rPr>
-        <w:t>ell</w:t>
-      </w:r>
-      <w:r>
-        <w:rPr>
-          <w:rFonts w:ascii="Times New Roman" w:hAnsi="Times New Roman" w:hint="eastAsia"/>
-          <w:sz w:val="21"/>
-          <w:szCs w:val="21"/>
-        </w:rPr>
-        <w:t>，和一般</w:t>
-      </w:r>
-      <w:r>
-        <w:rPr>
-          <w:rFonts w:ascii="Times New Roman" w:hAnsi="Times New Roman" w:hint="eastAsia"/>
-          <w:sz w:val="21"/>
-          <w:szCs w:val="21"/>
-        </w:rPr>
-        <w:t>ell</w:t>
-      </w:r>
-      <w:r>
-        <w:rPr>
-          <w:rFonts w:ascii="Times New Roman" w:hAnsi="Times New Roman" w:hint="eastAsia"/>
-          <w:sz w:val="21"/>
-          <w:szCs w:val="21"/>
-        </w:rPr>
-        <w:t>共享运算，只是存储形式不同，非常适合于存储具有稀疏性的小波系数。</w:t>
-      </w:r>
-    </w:p>
-    <w:p>
-      <w:pPr>
-        <w:ind w:firstLineChars="202" w:firstLine="424"/>
-        <w:rPr>
-          <w:sz w:val="21"/>
-          <w:szCs w:val="21"/>
-        </w:rPr>
-      </w:pPr>
-      <w:r>
-        <w:rPr>
-          <w:rFonts w:hint="eastAsia"/>
-          <w:sz w:val="21"/>
-          <w:szCs w:val="21"/>
-        </w:rPr>
-        <w:t>另一个技术难点是索引。</w:t>
-      </w:r>
-      <w:r>
-        <w:rPr>
-          <w:rFonts w:ascii="Times New Roman" w:hAnsi="Times New Roman" w:cs="Times New Roman"/>
-          <w:sz w:val="21"/>
-          <w:szCs w:val="21"/>
-        </w:rPr>
-        <w:t>Ell</w:t>
-      </w:r>
-      <w:r>
-        <w:rPr>
-          <w:rFonts w:hint="eastAsia"/>
-          <w:sz w:val="21"/>
-          <w:szCs w:val="21"/>
-        </w:rPr>
-        <w:t>不仅应该索引其指标范围内的数值，还可以索引范围以外的数值，也就是</w:t>
-      </w:r>
-      <w:r>
-        <w:rPr>
-          <w:rFonts w:ascii="Times New Roman" w:hAnsi="Times New Roman" w:cs="Times New Roman"/>
-          <w:sz w:val="21"/>
-          <w:szCs w:val="21"/>
-        </w:rPr>
-        <w:t>0</w:t>
-      </w:r>
-      <w:r>
-        <w:rPr>
-          <w:rFonts w:hint="eastAsia"/>
-          <w:sz w:val="21"/>
-          <w:szCs w:val="21"/>
-        </w:rPr>
-        <w:t>。</w:t>
-      </w:r>
-      <w:r>
-        <w:rPr>
-          <w:rFonts w:hint="eastAsia"/>
-          <w:sz w:val="21"/>
-          <w:szCs w:val="21"/>
-        </w:rPr>
-        <w:t>索引指标本身对应于序列本身的指标，而不是像</w:t>
-      </w:r>
-      <w:proofErr w:type="spellStart"/>
-      <w:r>
-        <w:rPr>
-          <w:rFonts w:ascii="Times New Roman" w:hAnsi="Times New Roman" w:cs="Times New Roman"/>
-          <w:sz w:val="21"/>
-          <w:szCs w:val="21"/>
-        </w:rPr>
-        <w:t>numpy</w:t>
-      </w:r>
-      <w:proofErr w:type="spellEnd"/>
-      <w:r>
-        <w:rPr>
-          <w:rFonts w:hint="eastAsia"/>
-          <w:sz w:val="21"/>
-          <w:szCs w:val="21"/>
-        </w:rPr>
-        <w:t>的数组那样从</w:t>
-      </w:r>
-      <w:r>
-        <w:rPr>
-          <w:rFonts w:ascii="Times New Roman" w:hAnsi="Times New Roman" w:cs="Times New Roman"/>
-          <w:sz w:val="21"/>
-          <w:szCs w:val="21"/>
-        </w:rPr>
-        <w:t>0</w:t>
-      </w:r>
-      <w:r>
-        <w:rPr>
-          <w:rFonts w:hint="eastAsia"/>
-          <w:sz w:val="21"/>
-          <w:szCs w:val="21"/>
-        </w:rPr>
-        <w:t>索引。</w:t>
-      </w:r>
-    </w:p>
-    <w:p>
-      <w:pPr>
-        <w:ind w:firstLineChars="202" w:firstLine="424"/>
-        <w:rPr>
-          <w:rFonts w:ascii="Times New Roman" w:hAnsi="Times New Roman"/>
-          <w:sz w:val="21"/>
-          <w:szCs w:val="21"/>
-        </w:rPr>
-      </w:pPr>
-      <w:r>
-        <w:rPr>
-          <w:rFonts w:hint="eastAsia"/>
-          <w:sz w:val="21"/>
-          <w:szCs w:val="21"/>
-        </w:rPr>
-        <w:t>图像处理出现大量的卷积运算自动改变图像大小。可以通过</w:t>
-      </w:r>
-      <w:r>
-        <w:rPr>
-          <w:rFonts w:ascii="Times New Roman" w:hAnsi="Times New Roman" w:cs="Times New Roman"/>
-          <w:sz w:val="21"/>
-          <w:szCs w:val="21"/>
-        </w:rPr>
-        <w:t>resize</w:t>
-      </w:r>
-      <w:r>
-        <w:rPr>
-          <w:rFonts w:hint="eastAsia"/>
-          <w:sz w:val="21"/>
-          <w:szCs w:val="21"/>
-        </w:rPr>
-        <w:t>方法裁剪大小。但是这可能丢掉信息。最好的办法是建立周期</w:t>
-      </w:r>
-      <w:r>
-        <w:rPr>
-          <w:rFonts w:ascii="Times New Roman" w:hAnsi="Times New Roman" w:cs="Times New Roman"/>
-          <w:sz w:val="21"/>
-          <w:szCs w:val="21"/>
-        </w:rPr>
-        <w:t>Ell</w:t>
-      </w:r>
-      <w:r>
-        <w:rPr>
-          <w:rFonts w:hint="eastAsia"/>
-          <w:sz w:val="21"/>
-          <w:szCs w:val="21"/>
-        </w:rPr>
-        <w:t>类。这些类</w:t>
-      </w:r>
-      <w:r>
-        <w:rPr>
-          <w:rFonts w:hint="eastAsia"/>
-          <w:sz w:val="21"/>
-          <w:szCs w:val="21"/>
-        </w:rPr>
-        <w:t>（代表的序列）</w:t>
-      </w:r>
-      <w:r>
-        <w:rPr>
-          <w:rFonts w:hint="eastAsia"/>
-          <w:sz w:val="21"/>
-          <w:szCs w:val="21"/>
-        </w:rPr>
-        <w:t>在卷积时是不会改变大小的。</w:t>
-      </w:r>
-      <w:r>
-        <w:rPr>
-          <w:rFonts w:hint="eastAsia"/>
-          <w:sz w:val="21"/>
-          <w:szCs w:val="21"/>
-        </w:rPr>
-        <w:t>但这样的卷积需要</w:t>
-      </w:r>
-      <w:r>
-        <w:rPr>
-          <w:rFonts w:hint="eastAsia"/>
-          <w:sz w:val="21"/>
-          <w:szCs w:val="21"/>
-        </w:rPr>
-        <w:t>专门</w:t>
-      </w:r>
-      <w:r>
-        <w:rPr>
-          <w:rFonts w:hint="eastAsia"/>
-          <w:sz w:val="21"/>
-          <w:szCs w:val="21"/>
-        </w:rPr>
-        <w:t>定义。</w:t>
+        <w:t>算法，图像压缩，图像融合</w:t>
+      </w:r>
+      <w:r>
+        <w:rPr>
+          <w:rFonts w:ascii="Times New Roman" w:hAnsi="Times New Roman" w:hint="eastAsia"/>
+          <w:sz w:val="21"/>
+          <w:szCs w:val="21"/>
+        </w:rPr>
+        <w:t>应用实例</w:t>
+      </w:r>
+      <w:r>
+        <w:rPr>
+          <w:rFonts w:ascii="Times New Roman" w:hAnsi="Times New Roman" w:hint="eastAsia"/>
+          <w:sz w:val="21"/>
+          <w:szCs w:val="21"/>
+        </w:rPr>
+        <w:t>等。</w:t>
       </w:r>
     </w:p>
     <w:p>
@@ -6149,49 +6201,454 @@
           <w:sz w:val="18"/>
           <w:szCs w:val="18"/>
         </w:rPr>
-        <w:t xml:space="preserve">2 </w:t>
-      </w:r>
-      <w:r>
-        <w:rPr>
-          <w:rFonts w:ascii="Times New Roman" w:hAnsi="Times New Roman" w:hint="eastAsia"/>
+        <w:t xml:space="preserve">3 </w:t>
+      </w:r>
+      <w:r>
+        <w:rPr>
+          <w:rFonts w:ascii="Times New Roman" w:hAnsi="Times New Roman"/>
           <w:sz w:val="18"/>
           <w:szCs w:val="18"/>
         </w:rPr>
-        <w:t>图像层级分解的</w:t>
-      </w:r>
-      <w:proofErr w:type="spellStart"/>
+        <w:t xml:space="preserve"> </w:t>
+      </w:r>
       <w:r>
         <w:rPr>
           <w:rFonts w:ascii="Times New Roman" w:hAnsi="Times New Roman" w:hint="eastAsia"/>
           <w:sz w:val="18"/>
           <w:szCs w:val="18"/>
         </w:rPr>
-        <w:t>M</w:t>
-      </w:r>
-      <w:r>
-        <w:rPr>
-          <w:rFonts w:ascii="Times New Roman" w:hAnsi="Times New Roman"/>
+        <w:t>图像层级分解的</w:t>
+      </w:r>
+      <w:proofErr w:type="spellStart"/>
+      <w:r>
+        <w:rPr>
+          <w:rFonts w:ascii="Times New Roman" w:hAnsi="Times New Roman" w:hint="eastAsia"/>
           <w:sz w:val="18"/>
           <w:szCs w:val="18"/>
         </w:rPr>
-        <w:t>allat</w:t>
-      </w:r>
-      <w:proofErr w:type="spellEnd"/>
+        <w:t>M</w:t>
+      </w:r>
       <w:r>
         <w:rPr>
           <w:rFonts w:ascii="Times New Roman" w:hAnsi="Times New Roman"/>
           <w:sz w:val="18"/>
           <w:szCs w:val="18"/>
         </w:rPr>
-        <w:t xml:space="preserve"> </w:t>
-      </w:r>
-      <w:r>
-        <w:rPr>
-          <w:rFonts w:ascii="Times New Roman" w:hAnsi="Times New Roman" w:hint="eastAsia"/>
+        <w:t>allat</w:t>
+      </w:r>
+      <w:proofErr w:type="spellEnd"/>
+      <w:r>
+        <w:rPr>
+          <w:rFonts w:ascii="Times New Roman" w:hAnsi="Times New Roman"/>
           <w:sz w:val="18"/>
           <w:szCs w:val="18"/>
         </w:rPr>
+        <w:t xml:space="preserve"> </w:t>
+      </w:r>
+      <w:r>
+        <w:rPr>
+          <w:rFonts w:ascii="Times New Roman" w:hAnsi="Times New Roman" w:hint="eastAsia"/>
+          <w:sz w:val="18"/>
+          <w:szCs w:val="18"/>
+        </w:rPr>
         <w:t>算法</w:t>
+      </w:r>
+    </w:p>
+    <w:p>
+      <w:pPr>
+        <w:pStyle w:val="a3"/>
+        <w:numPr>
+          <w:ilvl w:val="0"/>
+          <w:numId w:val="7"/>
+        </w:numPr>
+        <w:rPr>
+          <w:rFonts w:ascii="Times New Roman" w:eastAsia="黑体" w:hAnsi="Times New Roman" w:cs="Times New Roman"/>
+          <w:b/>
+          <w:sz w:val="21"/>
+          <w:szCs w:val="21"/>
+          <w:lang w:eastAsia="zh-CN"/>
+        </w:rPr>
+      </w:pPr>
+      <w:r>
+        <w:rPr>
+          <w:rFonts w:ascii="Times New Roman" w:eastAsia="黑体" w:hAnsi="Times New Roman" w:cs="Times New Roman"/>
+          <w:b/>
+          <w:sz w:val="21"/>
+          <w:szCs w:val="21"/>
+          <w:lang w:eastAsia="zh-CN"/>
+        </w:rPr>
+        <w:t>结语</w:t>
+      </w:r>
+    </w:p>
+    <w:p>
+      <w:pPr>
+        <w:ind w:firstLineChars="202" w:firstLine="424"/>
+        <w:rPr>
+          <w:sz w:val="21"/>
+          <w:szCs w:val="21"/>
+        </w:rPr>
+      </w:pPr>
+      <w:r>
+        <w:rPr>
+          <w:rFonts w:ascii="Times New Roman" w:hAnsi="Times New Roman" w:hint="eastAsia"/>
+          <w:sz w:val="21"/>
+          <w:szCs w:val="21"/>
+        </w:rPr>
+        <w:t>Ell</w:t>
+      </w:r>
+      <w:r>
+        <w:rPr>
+          <w:rFonts w:ascii="Times New Roman" w:hAnsi="Times New Roman" w:hint="eastAsia"/>
+          <w:sz w:val="21"/>
+          <w:szCs w:val="21"/>
+        </w:rPr>
+        <w:t>的实现得益于</w:t>
+      </w:r>
+      <w:proofErr w:type="spellStart"/>
+      <w:r>
+        <w:rPr>
+          <w:rFonts w:ascii="Times New Roman" w:hAnsi="Times New Roman" w:hint="eastAsia"/>
+          <w:sz w:val="21"/>
+          <w:szCs w:val="21"/>
+        </w:rPr>
+        <w:t>numpy</w:t>
+      </w:r>
+      <w:proofErr w:type="spellEnd"/>
+      <w:r>
+        <w:rPr>
+          <w:rFonts w:ascii="Times New Roman" w:hAnsi="Times New Roman" w:hint="eastAsia"/>
+          <w:sz w:val="21"/>
+          <w:szCs w:val="21"/>
+        </w:rPr>
+        <w:t>的</w:t>
+      </w:r>
+      <w:r>
+        <w:rPr>
+          <w:rFonts w:ascii="Times New Roman" w:hAnsi="Times New Roman" w:hint="eastAsia"/>
+          <w:sz w:val="21"/>
+          <w:szCs w:val="21"/>
+        </w:rPr>
+        <w:t>强大</w:t>
+      </w:r>
+      <w:r>
+        <w:rPr>
+          <w:rFonts w:ascii="Times New Roman" w:hAnsi="Times New Roman" w:hint="eastAsia"/>
+          <w:sz w:val="21"/>
+          <w:szCs w:val="21"/>
+        </w:rPr>
+        <w:t>。</w:t>
+      </w:r>
+      <w:r>
+        <w:rPr>
+          <w:rFonts w:hint="eastAsia"/>
+          <w:sz w:val="21"/>
+          <w:szCs w:val="21"/>
+        </w:rPr>
+        <w:t>许多功能可以自然迁移到复杂的</w:t>
+      </w:r>
+      <w:r>
+        <w:rPr>
+          <w:rFonts w:ascii="Times New Roman" w:hAnsi="Times New Roman" w:cs="Times New Roman"/>
+          <w:sz w:val="21"/>
+          <w:szCs w:val="21"/>
+        </w:rPr>
+        <w:t>Ell</w:t>
+      </w:r>
+      <w:r>
+        <w:rPr>
+          <w:rFonts w:hint="eastAsia"/>
+          <w:sz w:val="21"/>
+          <w:szCs w:val="21"/>
+        </w:rPr>
+        <w:t>类上。本文简要展示了它的用法，和一个较为复杂的小波分析案例。在某些方面，它比</w:t>
+      </w:r>
+      <w:proofErr w:type="spellStart"/>
+      <w:r>
+        <w:rPr>
+          <w:rFonts w:ascii="Times New Roman" w:hAnsi="Times New Roman" w:cs="Times New Roman"/>
+          <w:sz w:val="21"/>
+          <w:szCs w:val="21"/>
+        </w:rPr>
+        <w:t>PyWavelets</w:t>
+      </w:r>
+      <w:proofErr w:type="spellEnd"/>
+      <w:r>
+        <w:rPr>
+          <w:rFonts w:hint="eastAsia"/>
+          <w:sz w:val="21"/>
+          <w:szCs w:val="21"/>
+        </w:rPr>
+        <w:t>等图像处理库易用。它的设计</w:t>
+      </w:r>
+      <w:r>
+        <w:rPr>
+          <w:rFonts w:hint="eastAsia"/>
+          <w:sz w:val="21"/>
+          <w:szCs w:val="21"/>
+        </w:rPr>
+        <w:t>原则</w:t>
+      </w:r>
+      <w:r>
+        <w:rPr>
+          <w:rFonts w:hint="eastAsia"/>
+          <w:sz w:val="21"/>
+          <w:szCs w:val="21"/>
+        </w:rPr>
+        <w:t>是尽可能符合数学上的习惯。</w:t>
+      </w:r>
+    </w:p>
+    <w:p>
+      <w:pPr>
+        <w:ind w:firstLineChars="202" w:firstLine="424"/>
+        <w:rPr>
+          <w:sz w:val="21"/>
+          <w:szCs w:val="21"/>
+        </w:rPr>
+      </w:pPr>
+      <w:r>
+        <w:rPr>
+          <w:rFonts w:ascii="Times New Roman" w:hAnsi="Times New Roman" w:hint="eastAsia"/>
+          <w:sz w:val="21"/>
+          <w:szCs w:val="21"/>
+        </w:rPr>
+        <w:t>Ell</w:t>
+      </w:r>
+      <w:r>
+        <w:rPr>
+          <w:rFonts w:ascii="Times New Roman" w:hAnsi="Times New Roman" w:hint="eastAsia"/>
+          <w:sz w:val="21"/>
+          <w:szCs w:val="21"/>
+        </w:rPr>
+        <w:t>还处于开发中。未来会建立表示音频的</w:t>
+      </w:r>
+      <w:r>
+        <w:rPr>
+          <w:rFonts w:ascii="Times New Roman" w:hAnsi="Times New Roman" w:hint="eastAsia"/>
+          <w:sz w:val="21"/>
+          <w:szCs w:val="21"/>
+        </w:rPr>
+        <w:t>Ell</w:t>
+      </w:r>
+      <w:r>
+        <w:rPr>
+          <w:rFonts w:ascii="Times New Roman" w:hAnsi="Times New Roman" w:hint="eastAsia"/>
+          <w:sz w:val="21"/>
+          <w:szCs w:val="21"/>
+        </w:rPr>
+        <w:t>类。这没有较大的技术难点</w:t>
+      </w:r>
+      <w:r>
+        <w:rPr>
+          <w:rFonts w:hint="eastAsia"/>
+          <w:sz w:val="21"/>
+          <w:szCs w:val="21"/>
+        </w:rPr>
+        <w:t>。</w:t>
+      </w:r>
+      <w:r>
+        <w:rPr>
+          <w:rFonts w:ascii="Times New Roman" w:hAnsi="Times New Roman" w:hint="eastAsia"/>
+          <w:sz w:val="21"/>
+          <w:szCs w:val="21"/>
+        </w:rPr>
+        <w:t>音频</w:t>
+      </w:r>
+      <w:r>
+        <w:rPr>
+          <w:rFonts w:hint="eastAsia"/>
+          <w:sz w:val="21"/>
+          <w:szCs w:val="21"/>
+        </w:rPr>
+        <w:t>是一维的，如果是双声道，那就是多值一维序列。视频的</w:t>
+      </w:r>
+      <w:r>
+        <w:rPr>
+          <w:rFonts w:ascii="Times New Roman" w:hAnsi="Times New Roman" w:cs="Times New Roman"/>
+          <w:sz w:val="21"/>
+          <w:szCs w:val="21"/>
+        </w:rPr>
+        <w:t>Ell</w:t>
+      </w:r>
+      <w:r>
+        <w:rPr>
+          <w:rFonts w:hint="eastAsia"/>
+          <w:sz w:val="21"/>
+          <w:szCs w:val="21"/>
+        </w:rPr>
+        <w:t>类自然是（多值）三维的</w:t>
+      </w:r>
+      <w:r>
+        <w:rPr>
+          <w:rFonts w:ascii="Times New Roman" w:hAnsi="Times New Roman" w:hint="eastAsia"/>
+          <w:sz w:val="21"/>
+          <w:szCs w:val="21"/>
+        </w:rPr>
+        <w:t>。比较有难点的是定义稀疏序列。需要一个和数值数组对应的数组记录指标。可能还会考虑混合形式，比如二维序列，第一维稀疏，第二维不稀疏。这又将是一个大工程。稀疏</w:t>
+      </w:r>
+      <w:r>
+        <w:rPr>
+          <w:rFonts w:ascii="Times New Roman" w:hAnsi="Times New Roman" w:hint="eastAsia"/>
+          <w:sz w:val="21"/>
+          <w:szCs w:val="21"/>
+        </w:rPr>
+        <w:t>ell</w:t>
+      </w:r>
+      <w:r>
+        <w:rPr>
+          <w:rFonts w:ascii="Times New Roman" w:hAnsi="Times New Roman" w:hint="eastAsia"/>
+          <w:sz w:val="21"/>
+          <w:szCs w:val="21"/>
+        </w:rPr>
+        <w:t>，和一般</w:t>
+      </w:r>
+      <w:r>
+        <w:rPr>
+          <w:rFonts w:ascii="Times New Roman" w:hAnsi="Times New Roman" w:hint="eastAsia"/>
+          <w:sz w:val="21"/>
+          <w:szCs w:val="21"/>
+        </w:rPr>
+        <w:t>ell</w:t>
+      </w:r>
+      <w:r>
+        <w:rPr>
+          <w:rFonts w:ascii="Times New Roman" w:hAnsi="Times New Roman" w:hint="eastAsia"/>
+          <w:sz w:val="21"/>
+          <w:szCs w:val="21"/>
+        </w:rPr>
+        <w:t>共享运算，只是存储形式不同，非常适合于存储具有稀疏性的小波系数。</w:t>
+      </w:r>
+    </w:p>
+    <w:p>
+      <w:pPr>
+        <w:ind w:firstLineChars="202" w:firstLine="424"/>
+        <w:rPr>
+          <w:sz w:val="21"/>
+          <w:szCs w:val="21"/>
+        </w:rPr>
+      </w:pPr>
+      <w:r>
+        <w:rPr>
+          <w:rFonts w:hint="eastAsia"/>
+          <w:sz w:val="21"/>
+          <w:szCs w:val="21"/>
+        </w:rPr>
+        <w:t>另一个技术难点是索引。</w:t>
+      </w:r>
+      <w:r>
+        <w:rPr>
+          <w:rFonts w:ascii="Times New Roman" w:hAnsi="Times New Roman" w:cs="Times New Roman"/>
+          <w:sz w:val="21"/>
+          <w:szCs w:val="21"/>
+        </w:rPr>
+        <w:t>Ell</w:t>
+      </w:r>
+      <w:r>
+        <w:rPr>
+          <w:rFonts w:hint="eastAsia"/>
+          <w:sz w:val="21"/>
+          <w:szCs w:val="21"/>
+        </w:rPr>
+        <w:t>不仅应该索引其指标范围内的数值，还可以索引范围以外的数值，也就是</w:t>
+      </w:r>
+      <w:r>
+        <w:rPr>
+          <w:rFonts w:ascii="Times New Roman" w:hAnsi="Times New Roman" w:cs="Times New Roman"/>
+          <w:sz w:val="21"/>
+          <w:szCs w:val="21"/>
+        </w:rPr>
+        <w:t>0</w:t>
+      </w:r>
+      <w:r>
+        <w:rPr>
+          <w:rFonts w:hint="eastAsia"/>
+          <w:sz w:val="21"/>
+          <w:szCs w:val="21"/>
+        </w:rPr>
+        <w:t>。索引指标本身对应于序列本身的指标，而不是像</w:t>
+      </w:r>
+      <w:proofErr w:type="spellStart"/>
+      <w:r>
+        <w:rPr>
+          <w:rFonts w:ascii="Times New Roman" w:hAnsi="Times New Roman" w:cs="Times New Roman"/>
+          <w:sz w:val="21"/>
+          <w:szCs w:val="21"/>
+        </w:rPr>
+        <w:t>numpy</w:t>
+      </w:r>
+      <w:proofErr w:type="spellEnd"/>
+      <w:r>
+        <w:rPr>
+          <w:rFonts w:hint="eastAsia"/>
+          <w:sz w:val="21"/>
+          <w:szCs w:val="21"/>
+        </w:rPr>
+        <w:t>的数组那样从</w:t>
+      </w:r>
+      <w:r>
+        <w:rPr>
+          <w:rFonts w:ascii="Times New Roman" w:hAnsi="Times New Roman" w:cs="Times New Roman"/>
+          <w:sz w:val="21"/>
+          <w:szCs w:val="21"/>
+        </w:rPr>
+        <w:t>0</w:t>
+      </w:r>
+      <w:r>
+        <w:rPr>
+          <w:rFonts w:hint="eastAsia"/>
+          <w:sz w:val="21"/>
+          <w:szCs w:val="21"/>
+        </w:rPr>
+        <w:t>索引。</w:t>
+      </w:r>
+    </w:p>
+    <w:p>
+      <w:pPr>
+        <w:ind w:firstLineChars="202" w:firstLine="424"/>
+        <w:rPr>
+          <w:rFonts w:ascii="Times New Roman" w:hAnsi="Times New Roman"/>
+          <w:sz w:val="21"/>
+          <w:szCs w:val="21"/>
+        </w:rPr>
+      </w:pPr>
+      <w:r>
+        <w:rPr>
+          <w:rFonts w:hint="eastAsia"/>
+          <w:sz w:val="21"/>
+          <w:szCs w:val="21"/>
+        </w:rPr>
+        <w:t>图像处理出现大量的卷积运算自动改变图像大小。可以通过</w:t>
+      </w:r>
+      <w:r>
+        <w:rPr>
+          <w:rFonts w:ascii="Times New Roman" w:hAnsi="Times New Roman" w:cs="Times New Roman"/>
+          <w:sz w:val="21"/>
+          <w:szCs w:val="21"/>
+        </w:rPr>
+        <w:t>resize</w:t>
+      </w:r>
+      <w:r>
+        <w:rPr>
+          <w:rFonts w:hint="eastAsia"/>
+          <w:sz w:val="21"/>
+          <w:szCs w:val="21"/>
+        </w:rPr>
+        <w:t>方法裁剪大小。但是这可能丢掉信息。最好的办法是建立周期</w:t>
+      </w:r>
+      <w:r>
+        <w:rPr>
+          <w:rFonts w:ascii="Times New Roman" w:hAnsi="Times New Roman" w:cs="Times New Roman"/>
+          <w:sz w:val="21"/>
+          <w:szCs w:val="21"/>
+        </w:rPr>
+        <w:t>Ell</w:t>
+      </w:r>
+      <w:r>
+        <w:rPr>
+          <w:rFonts w:hint="eastAsia"/>
+          <w:sz w:val="21"/>
+          <w:szCs w:val="21"/>
+        </w:rPr>
+        <w:t>类。这些类（代表的序列）在卷积时是不会改变大小的。但这样的卷积需要专门定义。</w:t>
       </w:r>
     </w:p>
     <w:p>
@@ -6221,6 +6678,7 @@
           <w:sz w:val="21"/>
           <w:szCs w:val="21"/>
         </w:rPr>
+        <w:lastRenderedPageBreak/>
         <w:t>完整源码已经上传至</w:t>
       </w:r>
       <w:r>
@@ -6390,7 +6848,6 @@
           <w:sz w:val="21"/>
           <w:szCs w:val="21"/>
         </w:rPr>
-        <w:lastRenderedPageBreak/>
         <w:t>参考</w:t>
       </w:r>
       <w:r>

</xml_diff>